<commit_message>
Új osztálydiagram és projektindító dokumentum bővítése
</commit_message>
<xml_diff>
--- a/Projektindító dokumentum.docx
+++ b/Projektindító dokumentum.docx
@@ -1,6 +1,6 @@
 
 <file path=word/document.xml><?xml version="1.0" encoding="utf-8"?>
-<w:document xmlns:wpc="http://schemas.microsoft.com/office/word/2010/wordprocessingCanvas" xmlns:cx="http://schemas.microsoft.com/office/drawing/2014/chartex" xmlns:cx1="http://schemas.microsoft.com/office/drawing/2015/9/8/chartex" xmlns:cx2="http://schemas.microsoft.com/office/drawing/2015/10/21/chartex" xmlns:cx3="http://schemas.microsoft.com/office/drawing/2016/5/9/chartex" xmlns:cx4="http://schemas.microsoft.com/office/drawing/2016/5/10/chartex" xmlns:cx5="http://schemas.microsoft.com/office/drawing/2016/5/11/chartex" xmlns:cx6="http://schemas.microsoft.com/office/drawing/2016/5/12/chartex" xmlns:cx7="http://schemas.microsoft.com/office/drawing/2016/5/13/chartex" xmlns:cx8="http://schemas.microsoft.com/office/drawing/2016/5/14/chartex" xmlns:mc="http://schemas.openxmlformats.org/markup-compatibility/2006" xmlns:aink="http://schemas.microsoft.com/office/drawing/2016/ink" xmlns:am3d="http://schemas.microsoft.com/office/drawing/2017/model3d" xmlns:o="urn:schemas-microsoft-com:office:office" xmlns:r="http://schemas.openxmlformats.org/officeDocument/2006/relationships" xmlns:m="http://schemas.openxmlformats.org/officeDocument/2006/math" xmlns:v="urn:schemas-microsoft-com:vml" xmlns:wp14="http://schemas.microsoft.com/office/word/2010/wordprocessingDrawing" xmlns:wp="http://schemas.openxmlformats.org/drawingml/2006/wordprocessingDrawing" xmlns:w10="urn:schemas-microsoft-com:office:word" xmlns:w="http://schemas.openxmlformats.org/wordprocessingml/2006/main" xmlns:w14="http://schemas.microsoft.com/office/word/2010/wordml" xmlns:w15="http://schemas.microsoft.com/office/word/2012/wordml" xmlns:w16cid="http://schemas.microsoft.com/office/word/2016/wordml/cid" xmlns:w16se="http://schemas.microsoft.com/office/word/2015/wordml/symex" xmlns:wpg="http://schemas.microsoft.com/office/word/2010/wordprocessingGroup" xmlns:wpi="http://schemas.microsoft.com/office/word/2010/wordprocessingInk" xmlns:wne="http://schemas.microsoft.com/office/word/2006/wordml" xmlns:wps="http://schemas.microsoft.com/office/word/2010/wordprocessingShape" mc:Ignorable="w14 w15 w16se w16cid wp14">
+<w:document xmlns:wpc="http://schemas.microsoft.com/office/word/2010/wordprocessingCanvas" xmlns:mc="http://schemas.openxmlformats.org/markup-compatibility/2006" xmlns:o="urn:schemas-microsoft-com:office:office" xmlns:r="http://schemas.openxmlformats.org/officeDocument/2006/relationships" xmlns:m="http://schemas.openxmlformats.org/officeDocument/2006/math" xmlns:v="urn:schemas-microsoft-com:vml" xmlns:wp14="http://schemas.microsoft.com/office/word/2010/wordprocessingDrawing" xmlns:wp="http://schemas.openxmlformats.org/drawingml/2006/wordprocessingDrawing" xmlns:w10="urn:schemas-microsoft-com:office:word" xmlns:w="http://schemas.openxmlformats.org/wordprocessingml/2006/main" xmlns:w14="http://schemas.microsoft.com/office/word/2010/wordml" xmlns:w15="http://schemas.microsoft.com/office/word/2012/wordml" xmlns:wpg="http://schemas.microsoft.com/office/word/2010/wordprocessingGroup" xmlns:wpi="http://schemas.microsoft.com/office/word/2010/wordprocessingInk" xmlns:wne="http://schemas.microsoft.com/office/word/2006/wordml" xmlns:wps="http://schemas.microsoft.com/office/word/2010/wordprocessingShape" mc:Ignorable="w14 w15 wp14">
   <w:body>
     <w:p>
       <w:pPr>
@@ -18,25 +18,7 @@
           <w:sz w:val="28"/>
           <w:szCs w:val="28"/>
         </w:rPr>
-        <w:t xml:space="preserve">Projektindító dokumentum: </w:t>
-      </w:r>
-      <w:proofErr w:type="spellStart"/>
-      <w:r>
-        <w:rPr>
-          <w:b/>
-          <w:sz w:val="28"/>
-          <w:szCs w:val="28"/>
-        </w:rPr>
-        <w:t>hálózatos</w:t>
-      </w:r>
-      <w:proofErr w:type="spellEnd"/>
-      <w:r>
-        <w:rPr>
-          <w:b/>
-          <w:sz w:val="28"/>
-          <w:szCs w:val="28"/>
-        </w:rPr>
-        <w:t xml:space="preserve"> Gazdálkodj Okosan</w:t>
+        <w:t>Projektindító dokumentum: hálózatos Gazdálkodj Okosan</w:t>
       </w:r>
     </w:p>
     <w:p>
@@ -73,23 +55,7 @@
           <w:sz w:val="24"/>
           <w:szCs w:val="24"/>
         </w:rPr>
-        <w:t xml:space="preserve"> A játék Java nyelven fog íródni, 3 rétegű MVC (</w:t>
-      </w:r>
-      <w:proofErr w:type="spellStart"/>
-      <w:r>
-        <w:rPr>
-          <w:sz w:val="24"/>
-          <w:szCs w:val="24"/>
-        </w:rPr>
-        <w:t>Model-View-Controller</w:t>
-      </w:r>
-      <w:proofErr w:type="spellEnd"/>
-      <w:r>
-        <w:rPr>
-          <w:sz w:val="24"/>
-          <w:szCs w:val="24"/>
-        </w:rPr>
-        <w:t xml:space="preserve">) </w:t>
+        <w:t xml:space="preserve"> A játék Java nyelven fog íródni, 3 rétegű MVC (Model-View-Controller) </w:t>
       </w:r>
       <w:r>
         <w:rPr>
@@ -103,7 +69,42 @@
           <w:sz w:val="24"/>
           <w:szCs w:val="24"/>
         </w:rPr>
-        <w:t xml:space="preserve"> A játékosok hálózaton kapcsolódhatnak majd egymáshoz, ahol az egyik játékos gépe tölti majd be a szerver gép szerepét.</w:t>
+        <w:t xml:space="preserve"> A játékosok hálózaton kapcsolódhatnak majd egymáshoz, ahol</w:t>
+      </w:r>
+      <w:r>
+        <w:rPr>
+          <w:sz w:val="24"/>
+          <w:szCs w:val="24"/>
+        </w:rPr>
+        <w:t xml:space="preserve"> a játéklogika egy szerveren található</w:t>
+      </w:r>
+      <w:r>
+        <w:rPr>
+          <w:sz w:val="24"/>
+          <w:szCs w:val="24"/>
+        </w:rPr>
+        <w:t>.</w:t>
+      </w:r>
+      <w:r>
+        <w:rPr>
+          <w:sz w:val="24"/>
+          <w:szCs w:val="24"/>
+        </w:rPr>
+        <w:t xml:space="preserve"> Játékszobák segítségével lehet majd </w:t>
+      </w:r>
+      <w:r>
+        <w:rPr>
+          <w:sz w:val="24"/>
+          <w:szCs w:val="24"/>
+        </w:rPr>
+        <w:t xml:space="preserve">kapcsolódni, </w:t>
+      </w:r>
+      <w:r>
+        <w:rPr>
+          <w:sz w:val="24"/>
+          <w:szCs w:val="24"/>
+        </w:rPr>
+        <w:t>és új játékot létrehozni.</w:t>
       </w:r>
     </w:p>
     <w:p>
@@ -411,6 +412,7 @@
           <w:sz w:val="24"/>
           <w:szCs w:val="24"/>
         </w:rPr>
+        <w:lastRenderedPageBreak/>
         <w:t>Az autó megvásárlása az 5-ös mezőre lépve lehetséges egy összegben (7.000.000 Ft), valamint részletre is (7.960.000 Ft), melynek kezdőrészlete 2.500.000 Ft, a fennmaradó összeget a játékosnak körönként 130.000 Ft-tal kell törlesztenie.</w:t>
       </w:r>
     </w:p>
@@ -427,7 +429,6 @@
           <w:sz w:val="24"/>
           <w:szCs w:val="24"/>
         </w:rPr>
-        <w:lastRenderedPageBreak/>
         <w:t>Bútorok vásárlása lehetséges a 11-es, a 33-as, a 38-as, és a 40-es mezőn, a 11-esen és a 38-as</w:t>
       </w:r>
       <w:r>
@@ -450,105 +451,320 @@
           <w:szCs w:val="24"/>
         </w:rPr>
         <w:t>akkor,</w:t>
+      </w:r>
+      <w:r>
+        <w:rPr>
+          <w:sz w:val="24"/>
+          <w:szCs w:val="24"/>
+        </w:rPr>
+        <w:t xml:space="preserve"> ha a játékosnak már van lakása.</w:t>
+      </w:r>
+    </w:p>
+    <w:p>
+      <w:pPr>
+        <w:spacing w:after="320" w:line="360" w:lineRule="auto"/>
+        <w:rPr>
+          <w:sz w:val="24"/>
+          <w:szCs w:val="24"/>
+        </w:rPr>
+      </w:pPr>
+      <w:r>
+        <w:rPr>
+          <w:sz w:val="24"/>
+          <w:szCs w:val="24"/>
+        </w:rPr>
+        <w:t xml:space="preserve">A játékosok egy kör megtétele után a „Start” mezőn áthaladva </w:t>
+      </w:r>
+      <w:r>
+        <w:rPr>
+          <w:sz w:val="24"/>
+          <w:szCs w:val="24"/>
+        </w:rPr>
+        <w:t>500.000</w:t>
+      </w:r>
+      <w:r>
+        <w:rPr>
+          <w:sz w:val="24"/>
+          <w:szCs w:val="24"/>
+        </w:rPr>
+        <w:t xml:space="preserve"> Ft-ot, a Start mezőre lépve pedig </w:t>
+      </w:r>
+      <w:r>
+        <w:rPr>
+          <w:sz w:val="24"/>
+          <w:szCs w:val="24"/>
+        </w:rPr>
+        <w:t>1.000.000</w:t>
+      </w:r>
+      <w:r>
+        <w:rPr>
+          <w:sz w:val="24"/>
+          <w:szCs w:val="24"/>
+        </w:rPr>
+        <w:t xml:space="preserve"> Ft-ot kapnak.</w:t>
+      </w:r>
+    </w:p>
+    <w:p>
+      <w:pPr>
+        <w:spacing w:after="320" w:line="360" w:lineRule="auto"/>
+        <w:rPr>
+          <w:sz w:val="24"/>
+          <w:szCs w:val="24"/>
+        </w:rPr>
+      </w:pPr>
+      <w:r>
+        <w:rPr>
+          <w:sz w:val="24"/>
+          <w:szCs w:val="24"/>
+        </w:rPr>
+        <w:t>A játékhoz tartoznak szerencsekártyák, amelyekből a játékos húz, ha a „Szerencse kártya” mezőre lép</w:t>
+      </w:r>
+      <w:r>
+        <w:rPr>
+          <w:sz w:val="24"/>
+          <w:szCs w:val="24"/>
+        </w:rPr>
+        <w:t>. Minden kártya egy utasítást tartalmazz például: „Lépj a 16-os mezőre!”, „Egy dobásból kimaradsz.”.</w:t>
+      </w:r>
+    </w:p>
+    <w:p>
+      <w:pPr>
+        <w:spacing w:after="320" w:line="360" w:lineRule="auto"/>
+        <w:rPr>
+          <w:sz w:val="24"/>
+          <w:szCs w:val="24"/>
+        </w:rPr>
+      </w:pPr>
+      <w:r>
+        <w:rPr>
+          <w:sz w:val="24"/>
+          <w:szCs w:val="24"/>
+        </w:rPr>
+        <w:t>Az a játékos, aki helytelen pénzbeosztással fizetésképtelenné válik</w:t>
+      </w:r>
+      <w:r>
+        <w:rPr>
+          <w:sz w:val="24"/>
+          <w:szCs w:val="24"/>
+        </w:rPr>
+        <w:t xml:space="preserve"> kiesik</w:t>
+      </w:r>
+      <w:r>
+        <w:rPr>
+          <w:sz w:val="24"/>
+          <w:szCs w:val="24"/>
+        </w:rPr>
+        <w:t>.</w:t>
+      </w:r>
+    </w:p>
+    <w:p>
+      <w:pPr>
+        <w:spacing w:after="320" w:line="360" w:lineRule="auto"/>
+        <w:rPr>
+          <w:sz w:val="24"/>
+          <w:szCs w:val="24"/>
+        </w:rPr>
+      </w:pPr>
+      <w:r>
+        <w:rPr>
+          <w:sz w:val="24"/>
+          <w:szCs w:val="24"/>
+        </w:rPr>
+        <w:t>A játékosok nem adhatják el egymásnak a berendezési tárgyaikat, ha szerencsekártyával olyan tárgyat nyernek, amivel rendelkeznek már, akkor megkapják az értékét.</w:t>
+      </w:r>
+    </w:p>
+    <w:p>
+      <w:pPr>
+        <w:spacing w:after="320" w:line="360" w:lineRule="auto"/>
+        <w:rPr>
+          <w:b/>
+          <w:sz w:val="24"/>
+          <w:szCs w:val="24"/>
+        </w:rPr>
+      </w:pPr>
+      <w:r>
+        <w:rPr>
+          <w:b/>
+          <w:sz w:val="24"/>
+          <w:szCs w:val="24"/>
+        </w:rPr>
+        <w:t>Célok:</w:t>
+      </w:r>
+    </w:p>
+    <w:p>
+      <w:pPr>
+        <w:pStyle w:val="Listaszerbekezds"/>
+        <w:numPr>
+          <w:ilvl w:val="0"/>
+          <w:numId w:val="2"/>
+        </w:numPr>
+        <w:spacing w:after="320" w:line="360" w:lineRule="auto"/>
+        <w:rPr>
+          <w:sz w:val="24"/>
+          <w:szCs w:val="24"/>
+        </w:rPr>
+      </w:pPr>
+      <w:r>
+        <w:rPr>
+          <w:sz w:val="24"/>
+          <w:szCs w:val="24"/>
+        </w:rPr>
+        <w:t>A szoftver megtervezése, a tervek szemléltetése UML diagramokkal</w:t>
+      </w:r>
+      <w:r>
+        <w:rPr>
+          <w:sz w:val="24"/>
+          <w:szCs w:val="24"/>
+        </w:rPr>
+        <w:t>.</w:t>
+      </w:r>
+    </w:p>
+    <w:p>
+      <w:pPr>
+        <w:pStyle w:val="Listaszerbekezds"/>
+        <w:numPr>
+          <w:ilvl w:val="0"/>
+          <w:numId w:val="2"/>
+        </w:numPr>
+        <w:spacing w:after="320" w:line="360" w:lineRule="auto"/>
+        <w:rPr>
+          <w:sz w:val="24"/>
+          <w:szCs w:val="24"/>
+        </w:rPr>
+      </w:pPr>
+      <w:r>
+        <w:rPr>
+          <w:sz w:val="24"/>
+          <w:szCs w:val="24"/>
+        </w:rPr>
+        <w:t>Folyamatos dokumentálás a fejlesztés közben.</w:t>
+      </w:r>
+    </w:p>
+    <w:p>
+      <w:pPr>
+        <w:pStyle w:val="Listaszerbekezds"/>
+        <w:numPr>
+          <w:ilvl w:val="0"/>
+          <w:numId w:val="2"/>
+        </w:numPr>
+        <w:spacing w:after="320" w:line="360" w:lineRule="auto"/>
+        <w:rPr>
+          <w:sz w:val="24"/>
+          <w:szCs w:val="24"/>
+        </w:rPr>
+      </w:pPr>
+      <w:r>
+        <w:rPr>
+          <w:sz w:val="24"/>
+          <w:szCs w:val="24"/>
+        </w:rPr>
+        <w:t>Terv ütemezett végrehajtása egy 3 fős csapatban.</w:t>
+      </w:r>
+    </w:p>
+    <w:p>
+      <w:pPr>
+        <w:pStyle w:val="Listaszerbekezds"/>
+        <w:numPr>
+          <w:ilvl w:val="0"/>
+          <w:numId w:val="2"/>
+        </w:numPr>
+        <w:spacing w:after="320" w:line="360" w:lineRule="auto"/>
+        <w:rPr>
+          <w:sz w:val="24"/>
+          <w:szCs w:val="24"/>
+        </w:rPr>
+      </w:pPr>
+      <w:r>
+        <w:rPr>
+          <w:sz w:val="24"/>
+          <w:szCs w:val="24"/>
+        </w:rPr>
+        <w:t>Az elkészült szoftver tesztelése, és bemutatása.</w:t>
+      </w:r>
+    </w:p>
+    <w:p>
+      <w:pPr>
+        <w:pStyle w:val="Listaszerbekezds"/>
+        <w:numPr>
+          <w:ilvl w:val="0"/>
+          <w:numId w:val="2"/>
+        </w:numPr>
+        <w:spacing w:after="320" w:line="360" w:lineRule="auto"/>
+        <w:rPr>
+          <w:sz w:val="24"/>
+          <w:szCs w:val="24"/>
+        </w:rPr>
+      </w:pPr>
+      <w:r>
+        <w:rPr>
+          <w:sz w:val="24"/>
+          <w:szCs w:val="24"/>
+        </w:rPr>
+        <w:t>Első félévben egy játszható offline prototípus megírása, következő félévben pedig a hálózatos funkciók implementálása.</w:t>
       </w:r>
       <w:bookmarkStart w:id="0" w:name="_GoBack"/>
       <w:bookmarkEnd w:id="0"/>
-      <w:r>
-        <w:rPr>
-          <w:sz w:val="24"/>
-          <w:szCs w:val="24"/>
-        </w:rPr>
-        <w:t xml:space="preserve"> ha a játékosnak már van lakása.</w:t>
-      </w:r>
     </w:p>
     <w:p>
       <w:pPr>
         <w:spacing w:after="320" w:line="360" w:lineRule="auto"/>
         <w:rPr>
-          <w:sz w:val="24"/>
-          <w:szCs w:val="24"/>
-        </w:rPr>
-      </w:pPr>
-      <w:r>
-        <w:rPr>
-          <w:sz w:val="24"/>
-          <w:szCs w:val="24"/>
-        </w:rPr>
-        <w:t xml:space="preserve">A játékosok egy kör megtétele után a „Start” mezőn áthaladva </w:t>
-      </w:r>
-      <w:r>
-        <w:rPr>
-          <w:sz w:val="24"/>
-          <w:szCs w:val="24"/>
-        </w:rPr>
-        <w:t>500.000</w:t>
-      </w:r>
-      <w:r>
-        <w:rPr>
-          <w:sz w:val="24"/>
-          <w:szCs w:val="24"/>
-        </w:rPr>
-        <w:t xml:space="preserve"> Ft-ot, a Start mezőre lépve pedig </w:t>
-      </w:r>
-      <w:r>
-        <w:rPr>
-          <w:sz w:val="24"/>
-          <w:szCs w:val="24"/>
-        </w:rPr>
-        <w:t>1.000.000</w:t>
-      </w:r>
-      <w:r>
-        <w:rPr>
-          <w:sz w:val="24"/>
-          <w:szCs w:val="24"/>
-        </w:rPr>
-        <w:t xml:space="preserve"> Ft-ot kapnak.</w:t>
+          <w:b/>
+          <w:sz w:val="24"/>
+          <w:szCs w:val="24"/>
+        </w:rPr>
+      </w:pPr>
+      <w:r>
+        <w:rPr>
+          <w:b/>
+          <w:sz w:val="24"/>
+          <w:szCs w:val="24"/>
+        </w:rPr>
+        <w:t>Szükséges eszközök:</w:t>
       </w:r>
     </w:p>
     <w:p>
       <w:pPr>
+        <w:pStyle w:val="Listaszerbekezds"/>
+        <w:numPr>
+          <w:ilvl w:val="0"/>
+          <w:numId w:val="3"/>
+        </w:numPr>
         <w:spacing w:after="320" w:line="360" w:lineRule="auto"/>
         <w:rPr>
-          <w:sz w:val="24"/>
-          <w:szCs w:val="24"/>
-        </w:rPr>
-      </w:pPr>
-      <w:r>
-        <w:rPr>
-          <w:sz w:val="24"/>
-          <w:szCs w:val="24"/>
-        </w:rPr>
-        <w:t>A játékhoz tartoznak szerencsekártyák, amelyekből a játékos húz, ha a „Szerencse kártya” mezőre lép</w:t>
-      </w:r>
-      <w:r>
-        <w:rPr>
-          <w:sz w:val="24"/>
-          <w:szCs w:val="24"/>
-        </w:rPr>
-        <w:t>. Minden kártya egy utasítást tartalmazz például: „Lépj a 16-os mezőre!”, „Egy dobásból kimaradsz.”.</w:t>
+          <w:b/>
+          <w:sz w:val="24"/>
+          <w:szCs w:val="24"/>
+        </w:rPr>
+      </w:pPr>
+      <w:r>
+        <w:rPr>
+          <w:sz w:val="24"/>
+          <w:szCs w:val="24"/>
+        </w:rPr>
+        <w:t>Java fejlesztőkörnyezettel rendelkező számítógép (lehetőleg NetBeans).</w:t>
       </w:r>
     </w:p>
     <w:p>
       <w:pPr>
+        <w:pStyle w:val="Listaszerbekezds"/>
+        <w:numPr>
+          <w:ilvl w:val="0"/>
+          <w:numId w:val="3"/>
+        </w:numPr>
         <w:spacing w:after="320" w:line="360" w:lineRule="auto"/>
         <w:rPr>
-          <w:sz w:val="24"/>
-          <w:szCs w:val="24"/>
-        </w:rPr>
-      </w:pPr>
-      <w:r>
-        <w:rPr>
-          <w:sz w:val="24"/>
-          <w:szCs w:val="24"/>
-        </w:rPr>
-        <w:t>Az a játékos, aki helytelen pénzbeosztással fizetésképtelenné válik</w:t>
-      </w:r>
-      <w:r>
-        <w:rPr>
-          <w:sz w:val="24"/>
-          <w:szCs w:val="24"/>
-        </w:rPr>
-        <w:t xml:space="preserve"> kiesik</w:t>
+          <w:b/>
+          <w:sz w:val="24"/>
+          <w:szCs w:val="24"/>
+        </w:rPr>
+      </w:pPr>
+      <w:r>
+        <w:rPr>
+          <w:sz w:val="24"/>
+          <w:szCs w:val="24"/>
+        </w:rPr>
+        <w:t>Internet hozzáférés</w:t>
       </w:r>
       <w:r>
         <w:rPr>
@@ -562,17 +778,2339 @@
       <w:pPr>
         <w:spacing w:after="320" w:line="360" w:lineRule="auto"/>
         <w:rPr>
-          <w:sz w:val="24"/>
-          <w:szCs w:val="24"/>
-        </w:rPr>
-      </w:pPr>
-      <w:r>
-        <w:rPr>
-          <w:sz w:val="24"/>
-          <w:szCs w:val="24"/>
-        </w:rPr>
-        <w:t>A játékosok nem adhatják el egymásnak a berendezési tárgyaikat, ha szerencsekártyával olyan tárgyat nyernek, amivel rendelkeznek már, akkor megkapják az értékét.</w:t>
-      </w:r>
+          <w:b/>
+          <w:sz w:val="24"/>
+          <w:szCs w:val="24"/>
+        </w:rPr>
+      </w:pPr>
+      <w:r>
+        <w:rPr>
+          <w:b/>
+          <w:sz w:val="24"/>
+          <w:szCs w:val="24"/>
+        </w:rPr>
+        <w:t>Első félév ü</w:t>
+      </w:r>
+      <w:r>
+        <w:rPr>
+          <w:b/>
+          <w:sz w:val="24"/>
+          <w:szCs w:val="24"/>
+        </w:rPr>
+        <w:t>temterv</w:t>
+      </w:r>
+      <w:r>
+        <w:rPr>
+          <w:b/>
+          <w:sz w:val="24"/>
+          <w:szCs w:val="24"/>
+        </w:rPr>
+        <w:t>e</w:t>
+      </w:r>
+      <w:r>
+        <w:rPr>
+          <w:b/>
+          <w:sz w:val="24"/>
+          <w:szCs w:val="24"/>
+        </w:rPr>
+        <w:t>:</w:t>
+      </w:r>
+    </w:p>
+    <w:tbl>
+      <w:tblPr>
+        <w:tblpPr w:leftFromText="180" w:rightFromText="180" w:horzAnchor="margin" w:tblpX="-998" w:tblpY="-13245"/>
+        <w:tblW w:w="11199" w:type="dxa"/>
+        <w:tblBorders>
+          <w:top w:val="single" w:sz="4" w:space="0" w:color="auto"/>
+          <w:left w:val="single" w:sz="4" w:space="0" w:color="auto"/>
+          <w:bottom w:val="single" w:sz="4" w:space="0" w:color="auto"/>
+          <w:right w:val="single" w:sz="4" w:space="0" w:color="auto"/>
+          <w:insideH w:val="single" w:sz="4" w:space="0" w:color="auto"/>
+          <w:insideV w:val="single" w:sz="4" w:space="0" w:color="auto"/>
+        </w:tblBorders>
+        <w:tblLayout w:type="fixed"/>
+        <w:tblLook w:val="04A0" w:firstRow="1" w:lastRow="0" w:firstColumn="1" w:lastColumn="0" w:noHBand="0" w:noVBand="1"/>
+      </w:tblPr>
+      <w:tblGrid>
+        <w:gridCol w:w="1413"/>
+        <w:gridCol w:w="4116"/>
+        <w:gridCol w:w="1843"/>
+        <w:gridCol w:w="1985"/>
+        <w:gridCol w:w="1842"/>
+      </w:tblGrid>
+      <w:tr>
+        <w:trPr>
+          <w:cantSplit/>
+          <w:trHeight w:val="300"/>
+        </w:trPr>
+        <w:tc>
+          <w:tcPr>
+            <w:tcW w:w="1413" w:type="dxa"/>
+            <w:shd w:val="clear" w:color="auto" w:fill="auto"/>
+            <w:noWrap/>
+            <w:vAlign w:val="bottom"/>
+            <w:hideMark/>
+          </w:tcPr>
+          <w:p>
+            <w:pPr>
+              <w:widowControl w:val="0"/>
+              <w:spacing w:after="0" w:line="240" w:lineRule="auto"/>
+              <w:rPr>
+                <w:rFonts w:ascii="Calibri" w:eastAsia="Times New Roman" w:hAnsi="Calibri" w:cs="Times New Roman"/>
+                <w:b/>
+                <w:bCs/>
+                <w:color w:val="000000"/>
+                <w:lang w:val="en-GB" w:eastAsia="en-GB"/>
+              </w:rPr>
+            </w:pPr>
+            <w:r>
+              <w:rPr>
+                <w:rFonts w:ascii="Calibri" w:eastAsia="Times New Roman" w:hAnsi="Calibri" w:cs="Times New Roman"/>
+                <w:b/>
+                <w:bCs/>
+                <w:color w:val="000000"/>
+                <w:lang w:val="en-GB" w:eastAsia="en-GB"/>
+              </w:rPr>
+              <w:lastRenderedPageBreak/>
+              <w:t>Mérföldkő</w:t>
+            </w:r>
+          </w:p>
+        </w:tc>
+        <w:tc>
+          <w:tcPr>
+            <w:tcW w:w="4116" w:type="dxa"/>
+            <w:shd w:val="clear" w:color="auto" w:fill="auto"/>
+            <w:noWrap/>
+            <w:vAlign w:val="bottom"/>
+            <w:hideMark/>
+          </w:tcPr>
+          <w:p>
+            <w:pPr>
+              <w:widowControl w:val="0"/>
+              <w:spacing w:after="0" w:line="240" w:lineRule="auto"/>
+              <w:rPr>
+                <w:rFonts w:ascii="Calibri" w:eastAsia="Times New Roman" w:hAnsi="Calibri" w:cs="Times New Roman"/>
+                <w:b/>
+                <w:bCs/>
+                <w:color w:val="000000"/>
+                <w:lang w:val="en-GB" w:eastAsia="en-GB"/>
+              </w:rPr>
+            </w:pPr>
+            <w:r>
+              <w:rPr>
+                <w:rFonts w:ascii="Calibri" w:eastAsia="Times New Roman" w:hAnsi="Calibri" w:cs="Times New Roman"/>
+                <w:b/>
+                <w:bCs/>
+                <w:color w:val="000000"/>
+                <w:lang w:val="en-GB" w:eastAsia="en-GB"/>
+              </w:rPr>
+              <w:t>Munka</w:t>
+            </w:r>
+          </w:p>
+        </w:tc>
+        <w:tc>
+          <w:tcPr>
+            <w:tcW w:w="1843" w:type="dxa"/>
+            <w:shd w:val="clear" w:color="auto" w:fill="auto"/>
+            <w:noWrap/>
+            <w:vAlign w:val="bottom"/>
+            <w:hideMark/>
+          </w:tcPr>
+          <w:p>
+            <w:pPr>
+              <w:widowControl w:val="0"/>
+              <w:spacing w:after="0" w:line="240" w:lineRule="auto"/>
+              <w:jc w:val="center"/>
+              <w:rPr>
+                <w:rFonts w:ascii="Calibri" w:eastAsia="Times New Roman" w:hAnsi="Calibri" w:cs="Times New Roman"/>
+                <w:b/>
+                <w:bCs/>
+                <w:color w:val="000000"/>
+                <w:lang w:val="en-GB" w:eastAsia="en-GB"/>
+              </w:rPr>
+            </w:pPr>
+            <w:r>
+              <w:rPr>
+                <w:rFonts w:ascii="Calibri" w:eastAsia="Times New Roman" w:hAnsi="Calibri" w:cs="Times New Roman"/>
+                <w:b/>
+                <w:bCs/>
+                <w:color w:val="000000"/>
+                <w:lang w:val="en-GB" w:eastAsia="en-GB"/>
+              </w:rPr>
+              <w:t>Borbely Andor</w:t>
+            </w:r>
+          </w:p>
+        </w:tc>
+        <w:tc>
+          <w:tcPr>
+            <w:tcW w:w="1985" w:type="dxa"/>
+            <w:shd w:val="clear" w:color="auto" w:fill="auto"/>
+            <w:noWrap/>
+            <w:vAlign w:val="bottom"/>
+            <w:hideMark/>
+          </w:tcPr>
+          <w:p>
+            <w:pPr>
+              <w:widowControl w:val="0"/>
+              <w:spacing w:after="0" w:line="240" w:lineRule="auto"/>
+              <w:jc w:val="center"/>
+              <w:rPr>
+                <w:rFonts w:ascii="Calibri" w:eastAsia="Times New Roman" w:hAnsi="Calibri" w:cs="Times New Roman"/>
+                <w:b/>
+                <w:bCs/>
+                <w:color w:val="000000"/>
+                <w:lang w:val="en-GB" w:eastAsia="en-GB"/>
+              </w:rPr>
+            </w:pPr>
+            <w:r>
+              <w:rPr>
+                <w:rFonts w:ascii="Calibri" w:eastAsia="Times New Roman" w:hAnsi="Calibri" w:cs="Times New Roman"/>
+                <w:b/>
+                <w:bCs/>
+                <w:color w:val="000000"/>
+                <w:lang w:val="en-GB" w:eastAsia="en-GB"/>
+              </w:rPr>
+              <w:t>Jánosi Tamás</w:t>
+            </w:r>
+          </w:p>
+        </w:tc>
+        <w:tc>
+          <w:tcPr>
+            <w:tcW w:w="1842" w:type="dxa"/>
+            <w:shd w:val="clear" w:color="auto" w:fill="auto"/>
+            <w:noWrap/>
+            <w:vAlign w:val="bottom"/>
+            <w:hideMark/>
+          </w:tcPr>
+          <w:p>
+            <w:pPr>
+              <w:widowControl w:val="0"/>
+              <w:spacing w:after="0" w:line="240" w:lineRule="auto"/>
+              <w:jc w:val="center"/>
+              <w:rPr>
+                <w:rFonts w:ascii="Calibri" w:eastAsia="Times New Roman" w:hAnsi="Calibri" w:cs="Times New Roman"/>
+                <w:b/>
+                <w:bCs/>
+                <w:color w:val="000000"/>
+                <w:lang w:val="en-GB" w:eastAsia="en-GB"/>
+              </w:rPr>
+            </w:pPr>
+            <w:r>
+              <w:rPr>
+                <w:rFonts w:ascii="Calibri" w:eastAsia="Times New Roman" w:hAnsi="Calibri" w:cs="Times New Roman"/>
+                <w:b/>
+                <w:bCs/>
+                <w:color w:val="000000"/>
+                <w:lang w:val="en-GB" w:eastAsia="en-GB"/>
+              </w:rPr>
+              <w:t>Pálffy Sándor</w:t>
+            </w:r>
+          </w:p>
+        </w:tc>
+      </w:tr>
+      <w:tr>
+        <w:trPr>
+          <w:cantSplit/>
+          <w:trHeight w:val="300"/>
+        </w:trPr>
+        <w:tc>
+          <w:tcPr>
+            <w:tcW w:w="1413" w:type="dxa"/>
+            <w:shd w:val="clear" w:color="DBE5F1" w:fill="DBE5F1"/>
+            <w:noWrap/>
+            <w:vAlign w:val="bottom"/>
+            <w:hideMark/>
+          </w:tcPr>
+          <w:p>
+            <w:pPr>
+              <w:widowControl w:val="0"/>
+              <w:spacing w:after="0" w:line="240" w:lineRule="auto"/>
+              <w:rPr>
+                <w:rFonts w:ascii="Calibri" w:eastAsia="Times New Roman" w:hAnsi="Calibri" w:cs="Times New Roman"/>
+                <w:color w:val="000000"/>
+                <w:lang w:val="en-GB" w:eastAsia="en-GB"/>
+              </w:rPr>
+            </w:pPr>
+            <w:r>
+              <w:rPr>
+                <w:rFonts w:ascii="Calibri" w:eastAsia="Times New Roman" w:hAnsi="Calibri" w:cs="Times New Roman"/>
+                <w:color w:val="000000"/>
+                <w:lang w:val="en-GB" w:eastAsia="en-GB"/>
+              </w:rPr>
+              <w:t>1. hét</w:t>
+            </w:r>
+          </w:p>
+        </w:tc>
+        <w:tc>
+          <w:tcPr>
+            <w:tcW w:w="4116" w:type="dxa"/>
+            <w:shd w:val="clear" w:color="DBE5F1" w:fill="DBE5F1"/>
+            <w:noWrap/>
+            <w:vAlign w:val="bottom"/>
+            <w:hideMark/>
+          </w:tcPr>
+          <w:p>
+            <w:pPr>
+              <w:widowControl w:val="0"/>
+              <w:spacing w:after="0" w:line="240" w:lineRule="auto"/>
+              <w:rPr>
+                <w:rFonts w:ascii="Calibri" w:eastAsia="Times New Roman" w:hAnsi="Calibri" w:cs="Times New Roman"/>
+                <w:color w:val="000000"/>
+                <w:lang w:val="en-GB" w:eastAsia="en-GB"/>
+              </w:rPr>
+            </w:pPr>
+            <w:r>
+              <w:rPr>
+                <w:rFonts w:ascii="Calibri" w:eastAsia="Times New Roman" w:hAnsi="Calibri" w:cs="Times New Roman"/>
+                <w:color w:val="000000"/>
+                <w:lang w:val="en-GB" w:eastAsia="en-GB"/>
+              </w:rPr>
+              <w:t>bevezetés</w:t>
+            </w:r>
+          </w:p>
+        </w:tc>
+        <w:tc>
+          <w:tcPr>
+            <w:tcW w:w="1843" w:type="dxa"/>
+            <w:shd w:val="clear" w:color="DBE5F1" w:fill="DBE5F1"/>
+            <w:noWrap/>
+            <w:vAlign w:val="bottom"/>
+            <w:hideMark/>
+          </w:tcPr>
+          <w:p>
+            <w:pPr>
+              <w:widowControl w:val="0"/>
+              <w:spacing w:after="0" w:line="240" w:lineRule="auto"/>
+              <w:jc w:val="center"/>
+              <w:rPr>
+                <w:rFonts w:ascii="Calibri" w:eastAsia="Times New Roman" w:hAnsi="Calibri" w:cs="Times New Roman"/>
+                <w:color w:val="000000"/>
+                <w:lang w:val="en-GB" w:eastAsia="en-GB"/>
+              </w:rPr>
+            </w:pPr>
+            <w:r>
+              <w:rPr>
+                <w:rFonts w:ascii="Calibri" w:eastAsia="Times New Roman" w:hAnsi="Calibri" w:cs="Times New Roman"/>
+                <w:color w:val="000000"/>
+                <w:lang w:val="en-GB" w:eastAsia="en-GB"/>
+              </w:rPr>
+              <w:t>x</w:t>
+            </w:r>
+          </w:p>
+        </w:tc>
+        <w:tc>
+          <w:tcPr>
+            <w:tcW w:w="1985" w:type="dxa"/>
+            <w:shd w:val="clear" w:color="DBE5F1" w:fill="DBE5F1"/>
+            <w:noWrap/>
+            <w:vAlign w:val="bottom"/>
+            <w:hideMark/>
+          </w:tcPr>
+          <w:p>
+            <w:pPr>
+              <w:widowControl w:val="0"/>
+              <w:spacing w:after="0" w:line="240" w:lineRule="auto"/>
+              <w:jc w:val="center"/>
+              <w:rPr>
+                <w:rFonts w:ascii="Calibri" w:eastAsia="Times New Roman" w:hAnsi="Calibri" w:cs="Times New Roman"/>
+                <w:color w:val="000000"/>
+                <w:lang w:val="en-GB" w:eastAsia="en-GB"/>
+              </w:rPr>
+            </w:pPr>
+            <w:r>
+              <w:rPr>
+                <w:rFonts w:ascii="Calibri" w:eastAsia="Times New Roman" w:hAnsi="Calibri" w:cs="Times New Roman"/>
+                <w:color w:val="000000"/>
+                <w:lang w:val="en-GB" w:eastAsia="en-GB"/>
+              </w:rPr>
+              <w:t>x</w:t>
+            </w:r>
+          </w:p>
+        </w:tc>
+        <w:tc>
+          <w:tcPr>
+            <w:tcW w:w="1842" w:type="dxa"/>
+            <w:shd w:val="clear" w:color="DBE5F1" w:fill="DBE5F1"/>
+            <w:noWrap/>
+            <w:vAlign w:val="bottom"/>
+            <w:hideMark/>
+          </w:tcPr>
+          <w:p>
+            <w:pPr>
+              <w:widowControl w:val="0"/>
+              <w:spacing w:after="0" w:line="240" w:lineRule="auto"/>
+              <w:jc w:val="center"/>
+              <w:rPr>
+                <w:rFonts w:ascii="Calibri" w:eastAsia="Times New Roman" w:hAnsi="Calibri" w:cs="Times New Roman"/>
+                <w:color w:val="000000"/>
+                <w:lang w:val="en-GB" w:eastAsia="en-GB"/>
+              </w:rPr>
+            </w:pPr>
+            <w:r>
+              <w:rPr>
+                <w:rFonts w:ascii="Calibri" w:eastAsia="Times New Roman" w:hAnsi="Calibri" w:cs="Times New Roman"/>
+                <w:color w:val="000000"/>
+                <w:lang w:val="en-GB" w:eastAsia="en-GB"/>
+              </w:rPr>
+              <w:t>x</w:t>
+            </w:r>
+          </w:p>
+        </w:tc>
+      </w:tr>
+      <w:tr>
+        <w:trPr>
+          <w:cantSplit/>
+          <w:trHeight w:val="300"/>
+        </w:trPr>
+        <w:tc>
+          <w:tcPr>
+            <w:tcW w:w="1413" w:type="dxa"/>
+            <w:shd w:val="clear" w:color="FDE9D9" w:fill="FDE9D9"/>
+            <w:noWrap/>
+            <w:vAlign w:val="bottom"/>
+            <w:hideMark/>
+          </w:tcPr>
+          <w:p>
+            <w:pPr>
+              <w:widowControl w:val="0"/>
+              <w:spacing w:after="0" w:line="240" w:lineRule="auto"/>
+              <w:rPr>
+                <w:rFonts w:ascii="Calibri" w:eastAsia="Times New Roman" w:hAnsi="Calibri" w:cs="Times New Roman"/>
+                <w:color w:val="000000"/>
+                <w:lang w:val="en-GB" w:eastAsia="en-GB"/>
+              </w:rPr>
+            </w:pPr>
+            <w:r>
+              <w:rPr>
+                <w:rFonts w:ascii="Calibri" w:eastAsia="Times New Roman" w:hAnsi="Calibri" w:cs="Times New Roman"/>
+                <w:color w:val="000000"/>
+                <w:lang w:val="en-GB" w:eastAsia="en-GB"/>
+              </w:rPr>
+              <w:t>2. hét</w:t>
+            </w:r>
+          </w:p>
+        </w:tc>
+        <w:tc>
+          <w:tcPr>
+            <w:tcW w:w="4116" w:type="dxa"/>
+            <w:shd w:val="clear" w:color="FDE9D9" w:fill="FDE9D9"/>
+            <w:noWrap/>
+            <w:vAlign w:val="bottom"/>
+            <w:hideMark/>
+          </w:tcPr>
+          <w:p>
+            <w:pPr>
+              <w:widowControl w:val="0"/>
+              <w:spacing w:after="0" w:line="240" w:lineRule="auto"/>
+              <w:rPr>
+                <w:rFonts w:ascii="Calibri" w:eastAsia="Times New Roman" w:hAnsi="Calibri" w:cs="Times New Roman"/>
+                <w:color w:val="000000"/>
+                <w:lang w:val="en-GB" w:eastAsia="en-GB"/>
+              </w:rPr>
+            </w:pPr>
+            <w:r>
+              <w:rPr>
+                <w:rFonts w:ascii="Calibri" w:eastAsia="Times New Roman" w:hAnsi="Calibri" w:cs="Times New Roman"/>
+                <w:color w:val="000000"/>
+                <w:lang w:val="en-GB" w:eastAsia="en-GB"/>
+              </w:rPr>
+              <w:t>megbeszélés</w:t>
+            </w:r>
+          </w:p>
+        </w:tc>
+        <w:tc>
+          <w:tcPr>
+            <w:tcW w:w="1843" w:type="dxa"/>
+            <w:shd w:val="clear" w:color="FDE9D9" w:fill="FDE9D9"/>
+            <w:noWrap/>
+            <w:vAlign w:val="bottom"/>
+            <w:hideMark/>
+          </w:tcPr>
+          <w:p>
+            <w:pPr>
+              <w:widowControl w:val="0"/>
+              <w:spacing w:after="0" w:line="240" w:lineRule="auto"/>
+              <w:jc w:val="center"/>
+              <w:rPr>
+                <w:rFonts w:ascii="Calibri" w:eastAsia="Times New Roman" w:hAnsi="Calibri" w:cs="Times New Roman"/>
+                <w:color w:val="000000"/>
+                <w:lang w:val="en-GB" w:eastAsia="en-GB"/>
+              </w:rPr>
+            </w:pPr>
+            <w:r>
+              <w:rPr>
+                <w:rFonts w:ascii="Calibri" w:eastAsia="Times New Roman" w:hAnsi="Calibri" w:cs="Times New Roman"/>
+                <w:color w:val="000000"/>
+                <w:lang w:val="en-GB" w:eastAsia="en-GB"/>
+              </w:rPr>
+              <w:t>x</w:t>
+            </w:r>
+          </w:p>
+        </w:tc>
+        <w:tc>
+          <w:tcPr>
+            <w:tcW w:w="1985" w:type="dxa"/>
+            <w:shd w:val="clear" w:color="FDE9D9" w:fill="FDE9D9"/>
+            <w:noWrap/>
+            <w:vAlign w:val="bottom"/>
+            <w:hideMark/>
+          </w:tcPr>
+          <w:p>
+            <w:pPr>
+              <w:widowControl w:val="0"/>
+              <w:spacing w:after="0" w:line="240" w:lineRule="auto"/>
+              <w:jc w:val="center"/>
+              <w:rPr>
+                <w:rFonts w:ascii="Calibri" w:eastAsia="Times New Roman" w:hAnsi="Calibri" w:cs="Times New Roman"/>
+                <w:color w:val="000000"/>
+                <w:lang w:val="en-GB" w:eastAsia="en-GB"/>
+              </w:rPr>
+            </w:pPr>
+            <w:r>
+              <w:rPr>
+                <w:rFonts w:ascii="Calibri" w:eastAsia="Times New Roman" w:hAnsi="Calibri" w:cs="Times New Roman"/>
+                <w:color w:val="000000"/>
+                <w:lang w:val="en-GB" w:eastAsia="en-GB"/>
+              </w:rPr>
+              <w:t>x</w:t>
+            </w:r>
+          </w:p>
+        </w:tc>
+        <w:tc>
+          <w:tcPr>
+            <w:tcW w:w="1842" w:type="dxa"/>
+            <w:shd w:val="clear" w:color="FDE9D9" w:fill="FDE9D9"/>
+            <w:noWrap/>
+            <w:vAlign w:val="bottom"/>
+            <w:hideMark/>
+          </w:tcPr>
+          <w:p>
+            <w:pPr>
+              <w:widowControl w:val="0"/>
+              <w:spacing w:after="0" w:line="240" w:lineRule="auto"/>
+              <w:jc w:val="center"/>
+              <w:rPr>
+                <w:rFonts w:ascii="Calibri" w:eastAsia="Times New Roman" w:hAnsi="Calibri" w:cs="Times New Roman"/>
+                <w:color w:val="000000"/>
+                <w:lang w:val="en-GB" w:eastAsia="en-GB"/>
+              </w:rPr>
+            </w:pPr>
+            <w:r>
+              <w:rPr>
+                <w:rFonts w:ascii="Calibri" w:eastAsia="Times New Roman" w:hAnsi="Calibri" w:cs="Times New Roman"/>
+                <w:color w:val="000000"/>
+                <w:lang w:val="en-GB" w:eastAsia="en-GB"/>
+              </w:rPr>
+              <w:t>x</w:t>
+            </w:r>
+          </w:p>
+        </w:tc>
+      </w:tr>
+      <w:tr>
+        <w:trPr>
+          <w:cantSplit/>
+          <w:trHeight w:val="300"/>
+        </w:trPr>
+        <w:tc>
+          <w:tcPr>
+            <w:tcW w:w="1413" w:type="dxa"/>
+            <w:shd w:val="clear" w:color="DBE5F1" w:fill="DBE5F1"/>
+            <w:noWrap/>
+            <w:vAlign w:val="bottom"/>
+            <w:hideMark/>
+          </w:tcPr>
+          <w:p>
+            <w:pPr>
+              <w:widowControl w:val="0"/>
+              <w:spacing w:after="0" w:line="240" w:lineRule="auto"/>
+              <w:rPr>
+                <w:rFonts w:ascii="Calibri" w:eastAsia="Times New Roman" w:hAnsi="Calibri" w:cs="Times New Roman"/>
+                <w:color w:val="000000"/>
+                <w:lang w:val="en-GB" w:eastAsia="en-GB"/>
+              </w:rPr>
+            </w:pPr>
+            <w:r>
+              <w:rPr>
+                <w:rFonts w:ascii="Calibri" w:eastAsia="Times New Roman" w:hAnsi="Calibri" w:cs="Times New Roman"/>
+                <w:color w:val="000000"/>
+                <w:lang w:val="en-GB" w:eastAsia="en-GB"/>
+              </w:rPr>
+              <w:t>3. hét</w:t>
+            </w:r>
+          </w:p>
+        </w:tc>
+        <w:tc>
+          <w:tcPr>
+            <w:tcW w:w="4116" w:type="dxa"/>
+            <w:shd w:val="clear" w:color="DBE5F1" w:fill="DBE5F1"/>
+            <w:noWrap/>
+            <w:vAlign w:val="bottom"/>
+            <w:hideMark/>
+          </w:tcPr>
+          <w:p>
+            <w:pPr>
+              <w:widowControl w:val="0"/>
+              <w:spacing w:after="0" w:line="240" w:lineRule="auto"/>
+              <w:rPr>
+                <w:rFonts w:ascii="Calibri" w:eastAsia="Times New Roman" w:hAnsi="Calibri" w:cs="Times New Roman"/>
+                <w:color w:val="000000"/>
+                <w:lang w:val="en-GB" w:eastAsia="en-GB"/>
+              </w:rPr>
+            </w:pPr>
+            <w:r>
+              <w:rPr>
+                <w:rFonts w:ascii="Calibri" w:eastAsia="Times New Roman" w:hAnsi="Calibri" w:cs="Times New Roman"/>
+                <w:color w:val="000000"/>
+                <w:lang w:val="en-GB" w:eastAsia="en-GB"/>
+              </w:rPr>
+              <w:t>csapatok és projekt kiválasztása</w:t>
+            </w:r>
+          </w:p>
+        </w:tc>
+        <w:tc>
+          <w:tcPr>
+            <w:tcW w:w="1843" w:type="dxa"/>
+            <w:shd w:val="clear" w:color="DBE5F1" w:fill="DBE5F1"/>
+            <w:noWrap/>
+            <w:vAlign w:val="bottom"/>
+            <w:hideMark/>
+          </w:tcPr>
+          <w:p>
+            <w:pPr>
+              <w:widowControl w:val="0"/>
+              <w:spacing w:after="0" w:line="240" w:lineRule="auto"/>
+              <w:jc w:val="center"/>
+              <w:rPr>
+                <w:rFonts w:ascii="Calibri" w:eastAsia="Times New Roman" w:hAnsi="Calibri" w:cs="Times New Roman"/>
+                <w:color w:val="000000"/>
+                <w:lang w:val="en-GB" w:eastAsia="en-GB"/>
+              </w:rPr>
+            </w:pPr>
+            <w:r>
+              <w:rPr>
+                <w:rFonts w:ascii="Calibri" w:eastAsia="Times New Roman" w:hAnsi="Calibri" w:cs="Times New Roman"/>
+                <w:color w:val="000000"/>
+                <w:lang w:val="en-GB" w:eastAsia="en-GB"/>
+              </w:rPr>
+              <w:t>x</w:t>
+            </w:r>
+          </w:p>
+        </w:tc>
+        <w:tc>
+          <w:tcPr>
+            <w:tcW w:w="1985" w:type="dxa"/>
+            <w:shd w:val="clear" w:color="DBE5F1" w:fill="DBE5F1"/>
+            <w:noWrap/>
+            <w:vAlign w:val="bottom"/>
+            <w:hideMark/>
+          </w:tcPr>
+          <w:p>
+            <w:pPr>
+              <w:widowControl w:val="0"/>
+              <w:spacing w:after="0" w:line="240" w:lineRule="auto"/>
+              <w:jc w:val="center"/>
+              <w:rPr>
+                <w:rFonts w:ascii="Calibri" w:eastAsia="Times New Roman" w:hAnsi="Calibri" w:cs="Times New Roman"/>
+                <w:color w:val="000000"/>
+                <w:lang w:val="en-GB" w:eastAsia="en-GB"/>
+              </w:rPr>
+            </w:pPr>
+            <w:r>
+              <w:rPr>
+                <w:rFonts w:ascii="Calibri" w:eastAsia="Times New Roman" w:hAnsi="Calibri" w:cs="Times New Roman"/>
+                <w:color w:val="000000"/>
+                <w:lang w:val="en-GB" w:eastAsia="en-GB"/>
+              </w:rPr>
+              <w:t>x</w:t>
+            </w:r>
+          </w:p>
+        </w:tc>
+        <w:tc>
+          <w:tcPr>
+            <w:tcW w:w="1842" w:type="dxa"/>
+            <w:shd w:val="clear" w:color="DBE5F1" w:fill="DBE5F1"/>
+            <w:noWrap/>
+            <w:vAlign w:val="bottom"/>
+            <w:hideMark/>
+          </w:tcPr>
+          <w:p>
+            <w:pPr>
+              <w:widowControl w:val="0"/>
+              <w:spacing w:after="0" w:line="240" w:lineRule="auto"/>
+              <w:jc w:val="center"/>
+              <w:rPr>
+                <w:rFonts w:ascii="Calibri" w:eastAsia="Times New Roman" w:hAnsi="Calibri" w:cs="Times New Roman"/>
+                <w:color w:val="000000"/>
+                <w:lang w:val="en-GB" w:eastAsia="en-GB"/>
+              </w:rPr>
+            </w:pPr>
+            <w:r>
+              <w:rPr>
+                <w:rFonts w:ascii="Calibri" w:eastAsia="Times New Roman" w:hAnsi="Calibri" w:cs="Times New Roman"/>
+                <w:color w:val="000000"/>
+                <w:lang w:val="en-GB" w:eastAsia="en-GB"/>
+              </w:rPr>
+              <w:t>x</w:t>
+            </w:r>
+          </w:p>
+        </w:tc>
+      </w:tr>
+      <w:tr>
+        <w:trPr>
+          <w:cantSplit/>
+          <w:trHeight w:val="300"/>
+        </w:trPr>
+        <w:tc>
+          <w:tcPr>
+            <w:tcW w:w="1413" w:type="dxa"/>
+            <w:shd w:val="clear" w:color="FDE9D9" w:fill="FDE9D9"/>
+            <w:noWrap/>
+            <w:vAlign w:val="bottom"/>
+            <w:hideMark/>
+          </w:tcPr>
+          <w:p>
+            <w:pPr>
+              <w:widowControl w:val="0"/>
+              <w:spacing w:after="0" w:line="240" w:lineRule="auto"/>
+              <w:rPr>
+                <w:rFonts w:ascii="Calibri" w:eastAsia="Times New Roman" w:hAnsi="Calibri" w:cs="Times New Roman"/>
+                <w:color w:val="000000"/>
+                <w:lang w:val="en-GB" w:eastAsia="en-GB"/>
+              </w:rPr>
+            </w:pPr>
+            <w:r>
+              <w:rPr>
+                <w:rFonts w:ascii="Calibri" w:eastAsia="Times New Roman" w:hAnsi="Calibri" w:cs="Times New Roman"/>
+                <w:color w:val="000000"/>
+                <w:lang w:val="en-GB" w:eastAsia="en-GB"/>
+              </w:rPr>
+              <w:t>4. hét</w:t>
+            </w:r>
+          </w:p>
+        </w:tc>
+        <w:tc>
+          <w:tcPr>
+            <w:tcW w:w="4116" w:type="dxa"/>
+            <w:shd w:val="clear" w:color="FDE9D9" w:fill="FDE9D9"/>
+            <w:noWrap/>
+            <w:vAlign w:val="bottom"/>
+            <w:hideMark/>
+          </w:tcPr>
+          <w:p>
+            <w:pPr>
+              <w:widowControl w:val="0"/>
+              <w:spacing w:after="0" w:line="240" w:lineRule="auto"/>
+              <w:rPr>
+                <w:rFonts w:ascii="Calibri" w:eastAsia="Times New Roman" w:hAnsi="Calibri" w:cs="Times New Roman"/>
+                <w:color w:val="000000"/>
+                <w:lang w:val="en-GB" w:eastAsia="en-GB"/>
+              </w:rPr>
+            </w:pPr>
+            <w:r>
+              <w:rPr>
+                <w:rFonts w:ascii="Calibri" w:eastAsia="Times New Roman" w:hAnsi="Calibri" w:cs="Times New Roman"/>
+                <w:color w:val="000000"/>
+                <w:lang w:val="en-GB" w:eastAsia="en-GB"/>
+              </w:rPr>
+              <w:t>projektindító dokumentum, játék és szerencsekártyák leírása, használati esetdiagram</w:t>
+            </w:r>
+          </w:p>
+        </w:tc>
+        <w:tc>
+          <w:tcPr>
+            <w:tcW w:w="1843" w:type="dxa"/>
+            <w:shd w:val="clear" w:color="FDE9D9" w:fill="FDE9D9"/>
+            <w:noWrap/>
+            <w:vAlign w:val="bottom"/>
+            <w:hideMark/>
+          </w:tcPr>
+          <w:p>
+            <w:pPr>
+              <w:widowControl w:val="0"/>
+              <w:spacing w:after="0" w:line="240" w:lineRule="auto"/>
+              <w:jc w:val="center"/>
+              <w:rPr>
+                <w:rFonts w:ascii="Calibri" w:eastAsia="Times New Roman" w:hAnsi="Calibri" w:cs="Times New Roman"/>
+                <w:color w:val="000000"/>
+                <w:lang w:val="en-GB" w:eastAsia="en-GB"/>
+              </w:rPr>
+            </w:pPr>
+            <w:r>
+              <w:rPr>
+                <w:rFonts w:ascii="Calibri" w:eastAsia="Times New Roman" w:hAnsi="Calibri" w:cs="Times New Roman"/>
+                <w:color w:val="000000"/>
+                <w:lang w:val="en-GB" w:eastAsia="en-GB"/>
+              </w:rPr>
+              <w:t>szerencsek</w:t>
+            </w:r>
+            <w:r>
+              <w:rPr>
+                <w:rFonts w:ascii="Calibri" w:eastAsia="Times New Roman" w:hAnsi="Calibri" w:cs="Times New Roman"/>
+                <w:color w:val="000000"/>
+                <w:lang w:val="en-GB" w:eastAsia="en-GB"/>
+              </w:rPr>
+              <w:t>ártyák leírása</w:t>
+            </w:r>
+          </w:p>
+        </w:tc>
+        <w:tc>
+          <w:tcPr>
+            <w:tcW w:w="1985" w:type="dxa"/>
+            <w:shd w:val="clear" w:color="FDE9D9" w:fill="FDE9D9"/>
+            <w:noWrap/>
+            <w:vAlign w:val="bottom"/>
+            <w:hideMark/>
+          </w:tcPr>
+          <w:p>
+            <w:pPr>
+              <w:widowControl w:val="0"/>
+              <w:spacing w:after="0" w:line="240" w:lineRule="auto"/>
+              <w:jc w:val="center"/>
+              <w:rPr>
+                <w:rFonts w:ascii="Calibri" w:eastAsia="Times New Roman" w:hAnsi="Calibri" w:cs="Times New Roman"/>
+                <w:color w:val="000000"/>
+                <w:lang w:val="en-GB" w:eastAsia="en-GB"/>
+              </w:rPr>
+            </w:pPr>
+            <w:r>
+              <w:rPr>
+                <w:rFonts w:ascii="Calibri" w:eastAsia="Times New Roman" w:hAnsi="Calibri" w:cs="Times New Roman"/>
+                <w:color w:val="000000"/>
+                <w:lang w:val="en-GB" w:eastAsia="en-GB"/>
+              </w:rPr>
+              <w:t>játék leírása, projektindító dokumentum</w:t>
+            </w:r>
+          </w:p>
+        </w:tc>
+        <w:tc>
+          <w:tcPr>
+            <w:tcW w:w="1842" w:type="dxa"/>
+            <w:shd w:val="clear" w:color="FDE9D9" w:fill="FDE9D9"/>
+            <w:noWrap/>
+            <w:vAlign w:val="bottom"/>
+            <w:hideMark/>
+          </w:tcPr>
+          <w:p>
+            <w:pPr>
+              <w:widowControl w:val="0"/>
+              <w:spacing w:after="0" w:line="240" w:lineRule="auto"/>
+              <w:jc w:val="center"/>
+              <w:rPr>
+                <w:rFonts w:ascii="Calibri" w:eastAsia="Times New Roman" w:hAnsi="Calibri" w:cs="Times New Roman"/>
+                <w:color w:val="000000"/>
+                <w:lang w:val="en-GB" w:eastAsia="en-GB"/>
+              </w:rPr>
+            </w:pPr>
+            <w:r>
+              <w:rPr>
+                <w:rFonts w:ascii="Calibri" w:eastAsia="Times New Roman" w:hAnsi="Calibri" w:cs="Times New Roman"/>
+                <w:color w:val="000000"/>
+                <w:lang w:val="en-GB" w:eastAsia="en-GB"/>
+              </w:rPr>
+              <w:t>használati esetdiagram</w:t>
+            </w:r>
+          </w:p>
+        </w:tc>
+      </w:tr>
+      <w:tr>
+        <w:trPr>
+          <w:cantSplit/>
+          <w:trHeight w:val="300"/>
+        </w:trPr>
+        <w:tc>
+          <w:tcPr>
+            <w:tcW w:w="1413" w:type="dxa"/>
+            <w:shd w:val="clear" w:color="DBE5F1" w:fill="DBE5F1"/>
+            <w:noWrap/>
+            <w:vAlign w:val="bottom"/>
+            <w:hideMark/>
+          </w:tcPr>
+          <w:p>
+            <w:pPr>
+              <w:widowControl w:val="0"/>
+              <w:spacing w:after="0" w:line="240" w:lineRule="auto"/>
+              <w:rPr>
+                <w:rFonts w:ascii="Calibri" w:eastAsia="Times New Roman" w:hAnsi="Calibri" w:cs="Times New Roman"/>
+                <w:color w:val="000000"/>
+                <w:lang w:val="en-GB" w:eastAsia="en-GB"/>
+              </w:rPr>
+            </w:pPr>
+            <w:r>
+              <w:rPr>
+                <w:rFonts w:ascii="Calibri" w:eastAsia="Times New Roman" w:hAnsi="Calibri" w:cs="Times New Roman"/>
+                <w:color w:val="000000"/>
+                <w:lang w:val="en-GB" w:eastAsia="en-GB"/>
+              </w:rPr>
+              <w:t>5. hét</w:t>
+            </w:r>
+          </w:p>
+        </w:tc>
+        <w:tc>
+          <w:tcPr>
+            <w:tcW w:w="4116" w:type="dxa"/>
+            <w:shd w:val="clear" w:color="DBE5F1" w:fill="DBE5F1"/>
+            <w:noWrap/>
+            <w:vAlign w:val="bottom"/>
+            <w:hideMark/>
+          </w:tcPr>
+          <w:p>
+            <w:pPr>
+              <w:widowControl w:val="0"/>
+              <w:spacing w:after="0" w:line="240" w:lineRule="auto"/>
+              <w:rPr>
+                <w:rFonts w:ascii="Calibri" w:eastAsia="Times New Roman" w:hAnsi="Calibri" w:cs="Times New Roman"/>
+                <w:color w:val="000000"/>
+                <w:lang w:val="en-GB" w:eastAsia="en-GB"/>
+              </w:rPr>
+            </w:pPr>
+            <w:r>
+              <w:rPr>
+                <w:rFonts w:ascii="Calibri" w:eastAsia="Times New Roman" w:hAnsi="Calibri" w:cs="Times New Roman"/>
+                <w:color w:val="000000"/>
+                <w:lang w:val="en-GB" w:eastAsia="en-GB"/>
+              </w:rPr>
+              <w:t>használati esetdiagram kiegészítése - Structural Scenarios, képernyőterv</w:t>
+            </w:r>
+          </w:p>
+        </w:tc>
+        <w:tc>
+          <w:tcPr>
+            <w:tcW w:w="1843" w:type="dxa"/>
+            <w:shd w:val="clear" w:color="DBE5F1" w:fill="DBE5F1"/>
+            <w:noWrap/>
+            <w:vAlign w:val="bottom"/>
+            <w:hideMark/>
+          </w:tcPr>
+          <w:p>
+            <w:pPr>
+              <w:widowControl w:val="0"/>
+              <w:spacing w:after="0" w:line="240" w:lineRule="auto"/>
+              <w:jc w:val="center"/>
+              <w:rPr>
+                <w:rFonts w:ascii="Calibri" w:eastAsia="Times New Roman" w:hAnsi="Calibri" w:cs="Times New Roman"/>
+                <w:color w:val="000000"/>
+                <w:lang w:val="en-GB" w:eastAsia="en-GB"/>
+              </w:rPr>
+            </w:pPr>
+            <w:r>
+              <w:rPr>
+                <w:rFonts w:ascii="Calibri" w:eastAsia="Times New Roman" w:hAnsi="Calibri" w:cs="Times New Roman"/>
+                <w:color w:val="000000"/>
+                <w:lang w:val="en-GB" w:eastAsia="en-GB"/>
+              </w:rPr>
+              <w:t>structural sc</w:t>
+            </w:r>
+          </w:p>
+        </w:tc>
+        <w:tc>
+          <w:tcPr>
+            <w:tcW w:w="1985" w:type="dxa"/>
+            <w:shd w:val="clear" w:color="DBE5F1" w:fill="DBE5F1"/>
+            <w:noWrap/>
+            <w:vAlign w:val="bottom"/>
+            <w:hideMark/>
+          </w:tcPr>
+          <w:p>
+            <w:pPr>
+              <w:widowControl w:val="0"/>
+              <w:spacing w:after="0" w:line="240" w:lineRule="auto"/>
+              <w:jc w:val="center"/>
+              <w:rPr>
+                <w:rFonts w:ascii="Calibri" w:eastAsia="Times New Roman" w:hAnsi="Calibri" w:cs="Times New Roman"/>
+                <w:color w:val="000000"/>
+                <w:lang w:val="en-GB" w:eastAsia="en-GB"/>
+              </w:rPr>
+            </w:pPr>
+            <w:r>
+              <w:rPr>
+                <w:rFonts w:ascii="Calibri" w:eastAsia="Times New Roman" w:hAnsi="Calibri" w:cs="Times New Roman"/>
+                <w:color w:val="000000"/>
+                <w:lang w:val="en-GB" w:eastAsia="en-GB"/>
+              </w:rPr>
+              <w:t>képernyőterv</w:t>
+            </w:r>
+          </w:p>
+        </w:tc>
+        <w:tc>
+          <w:tcPr>
+            <w:tcW w:w="1842" w:type="dxa"/>
+            <w:shd w:val="clear" w:color="DBE5F1" w:fill="DBE5F1"/>
+            <w:noWrap/>
+            <w:vAlign w:val="bottom"/>
+            <w:hideMark/>
+          </w:tcPr>
+          <w:p>
+            <w:pPr>
+              <w:widowControl w:val="0"/>
+              <w:spacing w:after="0" w:line="240" w:lineRule="auto"/>
+              <w:jc w:val="center"/>
+              <w:rPr>
+                <w:rFonts w:ascii="Calibri" w:eastAsia="Times New Roman" w:hAnsi="Calibri" w:cs="Times New Roman"/>
+                <w:color w:val="000000"/>
+                <w:lang w:val="en-GB" w:eastAsia="en-GB"/>
+              </w:rPr>
+            </w:pPr>
+            <w:r>
+              <w:rPr>
+                <w:rFonts w:ascii="Calibri" w:eastAsia="Times New Roman" w:hAnsi="Calibri" w:cs="Times New Roman"/>
+                <w:color w:val="000000"/>
+                <w:lang w:val="en-GB" w:eastAsia="en-GB"/>
+              </w:rPr>
+              <w:t>structrural sc</w:t>
+            </w:r>
+          </w:p>
+        </w:tc>
+      </w:tr>
+      <w:tr>
+        <w:trPr>
+          <w:cantSplit/>
+          <w:trHeight w:val="300"/>
+        </w:trPr>
+        <w:tc>
+          <w:tcPr>
+            <w:tcW w:w="1413" w:type="dxa"/>
+            <w:shd w:val="clear" w:color="FDE9D9" w:fill="FDE9D9"/>
+            <w:noWrap/>
+            <w:vAlign w:val="bottom"/>
+            <w:hideMark/>
+          </w:tcPr>
+          <w:p>
+            <w:pPr>
+              <w:widowControl w:val="0"/>
+              <w:spacing w:after="0" w:line="240" w:lineRule="auto"/>
+              <w:rPr>
+                <w:rFonts w:ascii="Calibri" w:eastAsia="Times New Roman" w:hAnsi="Calibri" w:cs="Times New Roman"/>
+                <w:color w:val="000000"/>
+                <w:lang w:val="en-GB" w:eastAsia="en-GB"/>
+              </w:rPr>
+            </w:pPr>
+            <w:r>
+              <w:rPr>
+                <w:rFonts w:ascii="Calibri" w:eastAsia="Times New Roman" w:hAnsi="Calibri" w:cs="Times New Roman"/>
+                <w:color w:val="000000"/>
+                <w:lang w:val="en-GB" w:eastAsia="en-GB"/>
+              </w:rPr>
+              <w:t>6. hét</w:t>
+            </w:r>
+          </w:p>
+        </w:tc>
+        <w:tc>
+          <w:tcPr>
+            <w:tcW w:w="4116" w:type="dxa"/>
+            <w:shd w:val="clear" w:color="FDE9D9" w:fill="FDE9D9"/>
+            <w:noWrap/>
+            <w:vAlign w:val="bottom"/>
+            <w:hideMark/>
+          </w:tcPr>
+          <w:p>
+            <w:pPr>
+              <w:widowControl w:val="0"/>
+              <w:spacing w:after="0" w:line="240" w:lineRule="auto"/>
+              <w:rPr>
+                <w:rFonts w:ascii="Calibri" w:eastAsia="Times New Roman" w:hAnsi="Calibri" w:cs="Times New Roman"/>
+                <w:color w:val="000000"/>
+                <w:lang w:val="en-GB" w:eastAsia="en-GB"/>
+              </w:rPr>
+            </w:pPr>
+            <w:r>
+              <w:rPr>
+                <w:rFonts w:ascii="Calibri" w:eastAsia="Times New Roman" w:hAnsi="Calibri" w:cs="Times New Roman"/>
+                <w:color w:val="000000"/>
+                <w:lang w:val="en-GB" w:eastAsia="en-GB"/>
+              </w:rPr>
+              <w:t>osztálydiagram, szekvenciadiagramok</w:t>
+            </w:r>
+          </w:p>
+        </w:tc>
+        <w:tc>
+          <w:tcPr>
+            <w:tcW w:w="1843" w:type="dxa"/>
+            <w:shd w:val="clear" w:color="FDE9D9" w:fill="FDE9D9"/>
+            <w:noWrap/>
+            <w:vAlign w:val="bottom"/>
+            <w:hideMark/>
+          </w:tcPr>
+          <w:p>
+            <w:pPr>
+              <w:widowControl w:val="0"/>
+              <w:spacing w:after="0" w:line="240" w:lineRule="auto"/>
+              <w:jc w:val="center"/>
+              <w:rPr>
+                <w:rFonts w:ascii="Calibri" w:eastAsia="Times New Roman" w:hAnsi="Calibri" w:cs="Times New Roman"/>
+                <w:color w:val="000000"/>
+                <w:lang w:val="en-GB" w:eastAsia="en-GB"/>
+              </w:rPr>
+            </w:pPr>
+            <w:r>
+              <w:rPr>
+                <w:rFonts w:ascii="Calibri" w:eastAsia="Times New Roman" w:hAnsi="Calibri" w:cs="Times New Roman"/>
+                <w:color w:val="000000"/>
+                <w:lang w:val="en-GB" w:eastAsia="en-GB"/>
+              </w:rPr>
+              <w:t>szekv. d.</w:t>
+            </w:r>
+          </w:p>
+        </w:tc>
+        <w:tc>
+          <w:tcPr>
+            <w:tcW w:w="1985" w:type="dxa"/>
+            <w:shd w:val="clear" w:color="FDE9D9" w:fill="FDE9D9"/>
+            <w:noWrap/>
+            <w:vAlign w:val="bottom"/>
+            <w:hideMark/>
+          </w:tcPr>
+          <w:p>
+            <w:pPr>
+              <w:widowControl w:val="0"/>
+              <w:spacing w:after="0" w:line="240" w:lineRule="auto"/>
+              <w:jc w:val="center"/>
+              <w:rPr>
+                <w:rFonts w:ascii="Calibri" w:eastAsia="Times New Roman" w:hAnsi="Calibri" w:cs="Times New Roman"/>
+                <w:color w:val="000000"/>
+                <w:lang w:val="en-GB" w:eastAsia="en-GB"/>
+              </w:rPr>
+            </w:pPr>
+            <w:r>
+              <w:rPr>
+                <w:rFonts w:ascii="Calibri" w:eastAsia="Times New Roman" w:hAnsi="Calibri" w:cs="Times New Roman"/>
+                <w:color w:val="000000"/>
+                <w:lang w:val="en-GB" w:eastAsia="en-GB"/>
+              </w:rPr>
+              <w:t>osztálydiagram</w:t>
+            </w:r>
+          </w:p>
+        </w:tc>
+        <w:tc>
+          <w:tcPr>
+            <w:tcW w:w="1842" w:type="dxa"/>
+            <w:shd w:val="clear" w:color="FDE9D9" w:fill="FDE9D9"/>
+            <w:noWrap/>
+            <w:vAlign w:val="bottom"/>
+            <w:hideMark/>
+          </w:tcPr>
+          <w:p>
+            <w:pPr>
+              <w:widowControl w:val="0"/>
+              <w:spacing w:after="0" w:line="240" w:lineRule="auto"/>
+              <w:jc w:val="center"/>
+              <w:rPr>
+                <w:rFonts w:ascii="Calibri" w:eastAsia="Times New Roman" w:hAnsi="Calibri" w:cs="Times New Roman"/>
+                <w:color w:val="000000"/>
+                <w:lang w:val="en-GB" w:eastAsia="en-GB"/>
+              </w:rPr>
+            </w:pPr>
+            <w:r>
+              <w:rPr>
+                <w:rFonts w:ascii="Calibri" w:eastAsia="Times New Roman" w:hAnsi="Calibri" w:cs="Times New Roman"/>
+                <w:color w:val="000000"/>
+                <w:lang w:val="en-GB" w:eastAsia="en-GB"/>
+              </w:rPr>
+              <w:t>szekv. d</w:t>
+            </w:r>
+          </w:p>
+        </w:tc>
+      </w:tr>
+      <w:tr>
+        <w:trPr>
+          <w:cantSplit/>
+          <w:trHeight w:val="300"/>
+        </w:trPr>
+        <w:tc>
+          <w:tcPr>
+            <w:tcW w:w="1413" w:type="dxa"/>
+            <w:shd w:val="clear" w:color="DBE5F1" w:fill="DBE5F1"/>
+            <w:noWrap/>
+            <w:vAlign w:val="bottom"/>
+            <w:hideMark/>
+          </w:tcPr>
+          <w:p>
+            <w:pPr>
+              <w:widowControl w:val="0"/>
+              <w:spacing w:after="0" w:line="240" w:lineRule="auto"/>
+              <w:rPr>
+                <w:rFonts w:ascii="Calibri" w:eastAsia="Times New Roman" w:hAnsi="Calibri" w:cs="Times New Roman"/>
+                <w:color w:val="000000"/>
+                <w:lang w:val="en-GB" w:eastAsia="en-GB"/>
+              </w:rPr>
+            </w:pPr>
+            <w:r>
+              <w:rPr>
+                <w:rFonts w:ascii="Calibri" w:eastAsia="Times New Roman" w:hAnsi="Calibri" w:cs="Times New Roman"/>
+                <w:color w:val="000000"/>
+                <w:lang w:val="en-GB" w:eastAsia="en-GB"/>
+              </w:rPr>
+              <w:t>7. hét</w:t>
+            </w:r>
+          </w:p>
+        </w:tc>
+        <w:tc>
+          <w:tcPr>
+            <w:tcW w:w="4116" w:type="dxa"/>
+            <w:shd w:val="clear" w:color="DBE5F1" w:fill="DBE5F1"/>
+            <w:noWrap/>
+            <w:vAlign w:val="bottom"/>
+            <w:hideMark/>
+          </w:tcPr>
+          <w:p>
+            <w:pPr>
+              <w:widowControl w:val="0"/>
+              <w:spacing w:after="0" w:line="240" w:lineRule="auto"/>
+              <w:rPr>
+                <w:rFonts w:ascii="Arial" w:eastAsia="Times New Roman" w:hAnsi="Arial" w:cs="Arial"/>
+                <w:color w:val="000000"/>
+                <w:lang w:val="en-GB" w:eastAsia="en-GB"/>
+              </w:rPr>
+            </w:pPr>
+            <w:r>
+              <w:rPr>
+                <w:rFonts w:ascii="Arial" w:eastAsia="Times New Roman" w:hAnsi="Arial" w:cs="Arial"/>
+                <w:color w:val="000000"/>
+                <w:lang w:val="en-GB" w:eastAsia="en-GB"/>
+              </w:rPr>
+              <w:t>osztalydiagram, szekv. diagramok (hálózatos)</w:t>
+            </w:r>
+          </w:p>
+        </w:tc>
+        <w:tc>
+          <w:tcPr>
+            <w:tcW w:w="1843" w:type="dxa"/>
+            <w:shd w:val="clear" w:color="DBE5F1" w:fill="DBE5F1"/>
+            <w:noWrap/>
+            <w:vAlign w:val="bottom"/>
+            <w:hideMark/>
+          </w:tcPr>
+          <w:p>
+            <w:pPr>
+              <w:widowControl w:val="0"/>
+              <w:spacing w:after="0" w:line="240" w:lineRule="auto"/>
+              <w:jc w:val="center"/>
+              <w:rPr>
+                <w:rFonts w:ascii="Calibri" w:eastAsia="Times New Roman" w:hAnsi="Calibri" w:cs="Times New Roman"/>
+                <w:color w:val="000000"/>
+                <w:lang w:val="en-GB" w:eastAsia="en-GB"/>
+              </w:rPr>
+            </w:pPr>
+            <w:r>
+              <w:rPr>
+                <w:rFonts w:ascii="Calibri" w:eastAsia="Times New Roman" w:hAnsi="Calibri" w:cs="Times New Roman"/>
+                <w:color w:val="000000"/>
+                <w:lang w:val="en-GB" w:eastAsia="en-GB"/>
+              </w:rPr>
+              <w:t>szekv. d.</w:t>
+            </w:r>
+          </w:p>
+        </w:tc>
+        <w:tc>
+          <w:tcPr>
+            <w:tcW w:w="1985" w:type="dxa"/>
+            <w:shd w:val="clear" w:color="DBE5F1" w:fill="DBE5F1"/>
+            <w:noWrap/>
+            <w:vAlign w:val="bottom"/>
+            <w:hideMark/>
+          </w:tcPr>
+          <w:p>
+            <w:pPr>
+              <w:widowControl w:val="0"/>
+              <w:spacing w:after="0" w:line="240" w:lineRule="auto"/>
+              <w:jc w:val="center"/>
+              <w:rPr>
+                <w:rFonts w:ascii="Calibri" w:eastAsia="Times New Roman" w:hAnsi="Calibri" w:cs="Times New Roman"/>
+                <w:color w:val="000000"/>
+                <w:lang w:val="en-GB" w:eastAsia="en-GB"/>
+              </w:rPr>
+            </w:pPr>
+            <w:r>
+              <w:rPr>
+                <w:rFonts w:ascii="Calibri" w:eastAsia="Times New Roman" w:hAnsi="Calibri" w:cs="Times New Roman"/>
+                <w:color w:val="000000"/>
+                <w:lang w:val="en-GB" w:eastAsia="en-GB"/>
+              </w:rPr>
+              <w:t>osztalydiagram</w:t>
+            </w:r>
+          </w:p>
+        </w:tc>
+        <w:tc>
+          <w:tcPr>
+            <w:tcW w:w="1842" w:type="dxa"/>
+            <w:shd w:val="clear" w:color="DBE5F1" w:fill="DBE5F1"/>
+            <w:noWrap/>
+            <w:vAlign w:val="bottom"/>
+            <w:hideMark/>
+          </w:tcPr>
+          <w:p>
+            <w:pPr>
+              <w:widowControl w:val="0"/>
+              <w:spacing w:after="0" w:line="240" w:lineRule="auto"/>
+              <w:jc w:val="center"/>
+              <w:rPr>
+                <w:rFonts w:ascii="Calibri" w:eastAsia="Times New Roman" w:hAnsi="Calibri" w:cs="Times New Roman"/>
+                <w:color w:val="000000"/>
+                <w:lang w:val="en-GB" w:eastAsia="en-GB"/>
+              </w:rPr>
+            </w:pPr>
+            <w:r>
+              <w:rPr>
+                <w:rFonts w:ascii="Calibri" w:eastAsia="Times New Roman" w:hAnsi="Calibri" w:cs="Times New Roman"/>
+                <w:color w:val="000000"/>
+                <w:lang w:val="en-GB" w:eastAsia="en-GB"/>
+              </w:rPr>
+              <w:t>szekv. d.</w:t>
+            </w:r>
+          </w:p>
+        </w:tc>
+      </w:tr>
+      <w:tr>
+        <w:trPr>
+          <w:cantSplit/>
+          <w:trHeight w:val="300"/>
+        </w:trPr>
+        <w:tc>
+          <w:tcPr>
+            <w:tcW w:w="1413" w:type="dxa"/>
+            <w:shd w:val="clear" w:color="FDE9D9" w:fill="FDE9D9"/>
+            <w:noWrap/>
+            <w:vAlign w:val="bottom"/>
+            <w:hideMark/>
+          </w:tcPr>
+          <w:p>
+            <w:pPr>
+              <w:widowControl w:val="0"/>
+              <w:spacing w:after="0" w:line="240" w:lineRule="auto"/>
+              <w:rPr>
+                <w:rFonts w:ascii="Calibri" w:eastAsia="Times New Roman" w:hAnsi="Calibri" w:cs="Times New Roman"/>
+                <w:color w:val="000000"/>
+                <w:lang w:val="en-GB" w:eastAsia="en-GB"/>
+              </w:rPr>
+            </w:pPr>
+            <w:r>
+              <w:rPr>
+                <w:rFonts w:ascii="Calibri" w:eastAsia="Times New Roman" w:hAnsi="Calibri" w:cs="Times New Roman"/>
+                <w:color w:val="000000"/>
+                <w:lang w:val="en-GB" w:eastAsia="en-GB"/>
+              </w:rPr>
+              <w:t>8. hét</w:t>
+            </w:r>
+          </w:p>
+        </w:tc>
+        <w:tc>
+          <w:tcPr>
+            <w:tcW w:w="4116" w:type="dxa"/>
+            <w:shd w:val="clear" w:color="FDE9D9" w:fill="FDE9D9"/>
+            <w:noWrap/>
+            <w:vAlign w:val="bottom"/>
+            <w:hideMark/>
+          </w:tcPr>
+          <w:p>
+            <w:pPr>
+              <w:widowControl w:val="0"/>
+              <w:spacing w:after="0" w:line="240" w:lineRule="auto"/>
+              <w:rPr>
+                <w:rFonts w:ascii="Calibri" w:eastAsia="Times New Roman" w:hAnsi="Calibri" w:cs="Times New Roman"/>
+                <w:color w:val="000000"/>
+                <w:lang w:val="en-GB" w:eastAsia="en-GB"/>
+              </w:rPr>
+            </w:pPr>
+            <w:r>
+              <w:rPr>
+                <w:rFonts w:ascii="Calibri" w:eastAsia="Times New Roman" w:hAnsi="Calibri" w:cs="Times New Roman"/>
+                <w:color w:val="000000"/>
+                <w:lang w:val="en-GB" w:eastAsia="en-GB"/>
+              </w:rPr>
+              <w:t>szünet</w:t>
+            </w:r>
+          </w:p>
+        </w:tc>
+        <w:tc>
+          <w:tcPr>
+            <w:tcW w:w="1843" w:type="dxa"/>
+            <w:shd w:val="clear" w:color="FDE9D9" w:fill="FDE9D9"/>
+            <w:noWrap/>
+            <w:vAlign w:val="bottom"/>
+            <w:hideMark/>
+          </w:tcPr>
+          <w:p>
+            <w:pPr>
+              <w:widowControl w:val="0"/>
+              <w:spacing w:after="0" w:line="240" w:lineRule="auto"/>
+              <w:jc w:val="center"/>
+              <w:rPr>
+                <w:rFonts w:ascii="Calibri" w:eastAsia="Times New Roman" w:hAnsi="Calibri" w:cs="Times New Roman"/>
+                <w:color w:val="000000"/>
+                <w:lang w:val="en-GB" w:eastAsia="en-GB"/>
+              </w:rPr>
+            </w:pPr>
+            <w:r>
+              <w:rPr>
+                <w:rFonts w:ascii="Calibri" w:eastAsia="Times New Roman" w:hAnsi="Calibri" w:cs="Times New Roman"/>
+                <w:color w:val="000000"/>
+                <w:lang w:val="en-GB" w:eastAsia="en-GB"/>
+              </w:rPr>
+              <w:t>x</w:t>
+            </w:r>
+          </w:p>
+        </w:tc>
+        <w:tc>
+          <w:tcPr>
+            <w:tcW w:w="1985" w:type="dxa"/>
+            <w:shd w:val="clear" w:color="FDE9D9" w:fill="FDE9D9"/>
+            <w:noWrap/>
+            <w:vAlign w:val="bottom"/>
+            <w:hideMark/>
+          </w:tcPr>
+          <w:p>
+            <w:pPr>
+              <w:widowControl w:val="0"/>
+              <w:spacing w:after="0" w:line="240" w:lineRule="auto"/>
+              <w:jc w:val="center"/>
+              <w:rPr>
+                <w:rFonts w:ascii="Calibri" w:eastAsia="Times New Roman" w:hAnsi="Calibri" w:cs="Times New Roman"/>
+                <w:color w:val="000000"/>
+                <w:lang w:val="en-GB" w:eastAsia="en-GB"/>
+              </w:rPr>
+            </w:pPr>
+            <w:r>
+              <w:rPr>
+                <w:rFonts w:ascii="Calibri" w:eastAsia="Times New Roman" w:hAnsi="Calibri" w:cs="Times New Roman"/>
+                <w:color w:val="000000"/>
+                <w:lang w:val="en-GB" w:eastAsia="en-GB"/>
+              </w:rPr>
+              <w:t>x</w:t>
+            </w:r>
+          </w:p>
+        </w:tc>
+        <w:tc>
+          <w:tcPr>
+            <w:tcW w:w="1842" w:type="dxa"/>
+            <w:shd w:val="clear" w:color="FDE9D9" w:fill="FDE9D9"/>
+            <w:noWrap/>
+            <w:vAlign w:val="bottom"/>
+            <w:hideMark/>
+          </w:tcPr>
+          <w:p>
+            <w:pPr>
+              <w:widowControl w:val="0"/>
+              <w:spacing w:after="0" w:line="240" w:lineRule="auto"/>
+              <w:jc w:val="center"/>
+              <w:rPr>
+                <w:rFonts w:ascii="Calibri" w:eastAsia="Times New Roman" w:hAnsi="Calibri" w:cs="Times New Roman"/>
+                <w:color w:val="000000"/>
+                <w:lang w:val="en-GB" w:eastAsia="en-GB"/>
+              </w:rPr>
+            </w:pPr>
+            <w:r>
+              <w:rPr>
+                <w:rFonts w:ascii="Calibri" w:eastAsia="Times New Roman" w:hAnsi="Calibri" w:cs="Times New Roman"/>
+                <w:color w:val="000000"/>
+                <w:lang w:val="en-GB" w:eastAsia="en-GB"/>
+              </w:rPr>
+              <w:t>x</w:t>
+            </w:r>
+          </w:p>
+        </w:tc>
+      </w:tr>
+      <w:tr>
+        <w:trPr>
+          <w:cantSplit/>
+          <w:trHeight w:val="300"/>
+        </w:trPr>
+        <w:tc>
+          <w:tcPr>
+            <w:tcW w:w="1413" w:type="dxa"/>
+            <w:shd w:val="clear" w:color="FFFFFF" w:fill="FFFFFF"/>
+            <w:noWrap/>
+            <w:vAlign w:val="bottom"/>
+            <w:hideMark/>
+          </w:tcPr>
+          <w:p>
+            <w:pPr>
+              <w:widowControl w:val="0"/>
+              <w:spacing w:after="0" w:line="240" w:lineRule="auto"/>
+              <w:rPr>
+                <w:rFonts w:ascii="Calibri" w:eastAsia="Times New Roman" w:hAnsi="Calibri" w:cs="Times New Roman"/>
+                <w:color w:val="000000"/>
+                <w:lang w:val="en-GB" w:eastAsia="en-GB"/>
+              </w:rPr>
+            </w:pPr>
+            <w:r>
+              <w:rPr>
+                <w:rFonts w:ascii="Calibri" w:eastAsia="Times New Roman" w:hAnsi="Calibri" w:cs="Times New Roman"/>
+                <w:color w:val="000000"/>
+                <w:lang w:val="en-GB" w:eastAsia="en-GB"/>
+              </w:rPr>
+              <w:t>9. hét</w:t>
+            </w:r>
+          </w:p>
+        </w:tc>
+        <w:tc>
+          <w:tcPr>
+            <w:tcW w:w="4116" w:type="dxa"/>
+            <w:shd w:val="clear" w:color="FFFFFF" w:fill="FFFFFF"/>
+            <w:noWrap/>
+            <w:vAlign w:val="bottom"/>
+            <w:hideMark/>
+          </w:tcPr>
+          <w:p>
+            <w:pPr>
+              <w:widowControl w:val="0"/>
+              <w:spacing w:after="0" w:line="240" w:lineRule="auto"/>
+              <w:rPr>
+                <w:rFonts w:ascii="Calibri" w:eastAsia="Times New Roman" w:hAnsi="Calibri" w:cs="Times New Roman"/>
+                <w:color w:val="000000"/>
+                <w:lang w:val="en-GB" w:eastAsia="en-GB"/>
+              </w:rPr>
+            </w:pPr>
+            <w:r>
+              <w:rPr>
+                <w:rFonts w:ascii="Calibri" w:eastAsia="Times New Roman" w:hAnsi="Calibri" w:cs="Times New Roman"/>
+                <w:color w:val="000000"/>
+                <w:lang w:val="en-GB" w:eastAsia="en-GB"/>
+              </w:rPr>
+              <w:t>implementálás - játék inicializálás</w:t>
+            </w:r>
+          </w:p>
+        </w:tc>
+        <w:tc>
+          <w:tcPr>
+            <w:tcW w:w="1843" w:type="dxa"/>
+            <w:shd w:val="clear" w:color="FFFFFF" w:fill="FFFFFF"/>
+            <w:noWrap/>
+            <w:vAlign w:val="bottom"/>
+            <w:hideMark/>
+          </w:tcPr>
+          <w:p>
+            <w:pPr>
+              <w:widowControl w:val="0"/>
+              <w:spacing w:after="0" w:line="240" w:lineRule="auto"/>
+              <w:jc w:val="center"/>
+              <w:rPr>
+                <w:rFonts w:ascii="Calibri" w:eastAsia="Times New Roman" w:hAnsi="Calibri" w:cs="Times New Roman"/>
+                <w:color w:val="000000"/>
+                <w:lang w:val="en-GB" w:eastAsia="en-GB"/>
+              </w:rPr>
+            </w:pPr>
+            <w:r>
+              <w:rPr>
+                <w:rFonts w:ascii="Calibri" w:eastAsia="Times New Roman" w:hAnsi="Calibri" w:cs="Times New Roman"/>
+                <w:color w:val="000000"/>
+                <w:lang w:val="en-GB" w:eastAsia="en-GB"/>
+              </w:rPr>
+              <w:t>MC</w:t>
+            </w:r>
+          </w:p>
+        </w:tc>
+        <w:tc>
+          <w:tcPr>
+            <w:tcW w:w="1985" w:type="dxa"/>
+            <w:shd w:val="clear" w:color="FFFFFF" w:fill="FFFFFF"/>
+            <w:noWrap/>
+            <w:vAlign w:val="bottom"/>
+            <w:hideMark/>
+          </w:tcPr>
+          <w:p>
+            <w:pPr>
+              <w:widowControl w:val="0"/>
+              <w:spacing w:after="0" w:line="240" w:lineRule="auto"/>
+              <w:jc w:val="center"/>
+              <w:rPr>
+                <w:rFonts w:ascii="Calibri" w:eastAsia="Times New Roman" w:hAnsi="Calibri" w:cs="Times New Roman"/>
+                <w:color w:val="000000"/>
+                <w:lang w:val="en-GB" w:eastAsia="en-GB"/>
+              </w:rPr>
+            </w:pPr>
+            <w:r>
+              <w:rPr>
+                <w:rFonts w:ascii="Calibri" w:eastAsia="Times New Roman" w:hAnsi="Calibri" w:cs="Times New Roman"/>
+                <w:color w:val="000000"/>
+                <w:lang w:val="en-GB" w:eastAsia="en-GB"/>
+              </w:rPr>
+              <w:t>MC</w:t>
+            </w:r>
+          </w:p>
+        </w:tc>
+        <w:tc>
+          <w:tcPr>
+            <w:tcW w:w="1842" w:type="dxa"/>
+            <w:shd w:val="clear" w:color="FFFFFF" w:fill="FFFFFF"/>
+            <w:noWrap/>
+            <w:vAlign w:val="bottom"/>
+            <w:hideMark/>
+          </w:tcPr>
+          <w:p>
+            <w:pPr>
+              <w:widowControl w:val="0"/>
+              <w:spacing w:after="0" w:line="240" w:lineRule="auto"/>
+              <w:jc w:val="center"/>
+              <w:rPr>
+                <w:rFonts w:ascii="Calibri" w:eastAsia="Times New Roman" w:hAnsi="Calibri" w:cs="Times New Roman"/>
+                <w:color w:val="000000"/>
+                <w:lang w:val="en-GB" w:eastAsia="en-GB"/>
+              </w:rPr>
+            </w:pPr>
+            <w:r>
+              <w:rPr>
+                <w:rFonts w:ascii="Calibri" w:eastAsia="Times New Roman" w:hAnsi="Calibri" w:cs="Times New Roman"/>
+                <w:color w:val="000000"/>
+                <w:lang w:val="en-GB" w:eastAsia="en-GB"/>
+              </w:rPr>
+              <w:t>V</w:t>
+            </w:r>
+          </w:p>
+        </w:tc>
+      </w:tr>
+      <w:tr>
+        <w:trPr>
+          <w:cantSplit/>
+          <w:trHeight w:val="300"/>
+        </w:trPr>
+        <w:tc>
+          <w:tcPr>
+            <w:tcW w:w="1413" w:type="dxa"/>
+            <w:shd w:val="clear" w:color="FDE9D9" w:fill="FDE9D9"/>
+            <w:noWrap/>
+            <w:vAlign w:val="bottom"/>
+            <w:hideMark/>
+          </w:tcPr>
+          <w:p>
+            <w:pPr>
+              <w:widowControl w:val="0"/>
+              <w:spacing w:after="0" w:line="240" w:lineRule="auto"/>
+              <w:rPr>
+                <w:rFonts w:ascii="Calibri" w:eastAsia="Times New Roman" w:hAnsi="Calibri" w:cs="Times New Roman"/>
+                <w:color w:val="000000"/>
+                <w:lang w:val="en-GB" w:eastAsia="en-GB"/>
+              </w:rPr>
+            </w:pPr>
+            <w:r>
+              <w:rPr>
+                <w:rFonts w:ascii="Calibri" w:eastAsia="Times New Roman" w:hAnsi="Calibri" w:cs="Times New Roman"/>
+                <w:color w:val="000000"/>
+                <w:lang w:val="en-GB" w:eastAsia="en-GB"/>
+              </w:rPr>
+              <w:t>10. hét</w:t>
+            </w:r>
+          </w:p>
+        </w:tc>
+        <w:tc>
+          <w:tcPr>
+            <w:tcW w:w="4116" w:type="dxa"/>
+            <w:shd w:val="clear" w:color="FDE9D9" w:fill="FDE9D9"/>
+            <w:noWrap/>
+            <w:vAlign w:val="bottom"/>
+            <w:hideMark/>
+          </w:tcPr>
+          <w:p>
+            <w:pPr>
+              <w:widowControl w:val="0"/>
+              <w:spacing w:after="0" w:line="240" w:lineRule="auto"/>
+              <w:rPr>
+                <w:rFonts w:ascii="Calibri" w:eastAsia="Times New Roman" w:hAnsi="Calibri" w:cs="Times New Roman"/>
+                <w:color w:val="000000"/>
+                <w:lang w:val="en-GB" w:eastAsia="en-GB"/>
+              </w:rPr>
+            </w:pPr>
+            <w:r>
+              <w:rPr>
+                <w:rFonts w:ascii="Calibri" w:eastAsia="Times New Roman" w:hAnsi="Calibri" w:cs="Times New Roman"/>
+                <w:color w:val="000000"/>
+                <w:lang w:val="en-GB" w:eastAsia="en-GB"/>
+              </w:rPr>
+              <w:t>implementálás - játékmenet 1 (user interakciók)</w:t>
+            </w:r>
+          </w:p>
+        </w:tc>
+        <w:tc>
+          <w:tcPr>
+            <w:tcW w:w="1843" w:type="dxa"/>
+            <w:shd w:val="clear" w:color="FDE9D9" w:fill="FDE9D9"/>
+            <w:noWrap/>
+            <w:vAlign w:val="bottom"/>
+            <w:hideMark/>
+          </w:tcPr>
+          <w:p>
+            <w:pPr>
+              <w:widowControl w:val="0"/>
+              <w:spacing w:after="0" w:line="240" w:lineRule="auto"/>
+              <w:jc w:val="center"/>
+              <w:rPr>
+                <w:rFonts w:ascii="Calibri" w:eastAsia="Times New Roman" w:hAnsi="Calibri" w:cs="Times New Roman"/>
+                <w:color w:val="000000"/>
+                <w:lang w:val="en-GB" w:eastAsia="en-GB"/>
+              </w:rPr>
+            </w:pPr>
+            <w:r>
+              <w:rPr>
+                <w:rFonts w:ascii="Calibri" w:eastAsia="Times New Roman" w:hAnsi="Calibri" w:cs="Times New Roman"/>
+                <w:color w:val="000000"/>
+                <w:lang w:val="en-GB" w:eastAsia="en-GB"/>
+              </w:rPr>
+              <w:t>MC</w:t>
+            </w:r>
+          </w:p>
+        </w:tc>
+        <w:tc>
+          <w:tcPr>
+            <w:tcW w:w="1985" w:type="dxa"/>
+            <w:shd w:val="clear" w:color="FDE9D9" w:fill="FDE9D9"/>
+            <w:noWrap/>
+            <w:vAlign w:val="bottom"/>
+            <w:hideMark/>
+          </w:tcPr>
+          <w:p>
+            <w:pPr>
+              <w:widowControl w:val="0"/>
+              <w:spacing w:after="0" w:line="240" w:lineRule="auto"/>
+              <w:jc w:val="center"/>
+              <w:rPr>
+                <w:rFonts w:ascii="Calibri" w:eastAsia="Times New Roman" w:hAnsi="Calibri" w:cs="Times New Roman"/>
+                <w:color w:val="000000"/>
+                <w:lang w:val="en-GB" w:eastAsia="en-GB"/>
+              </w:rPr>
+            </w:pPr>
+            <w:r>
+              <w:rPr>
+                <w:rFonts w:ascii="Calibri" w:eastAsia="Times New Roman" w:hAnsi="Calibri" w:cs="Times New Roman"/>
+                <w:color w:val="000000"/>
+                <w:lang w:val="en-GB" w:eastAsia="en-GB"/>
+              </w:rPr>
+              <w:t>MC</w:t>
+            </w:r>
+          </w:p>
+        </w:tc>
+        <w:tc>
+          <w:tcPr>
+            <w:tcW w:w="1842" w:type="dxa"/>
+            <w:shd w:val="clear" w:color="FDE9D9" w:fill="FDE9D9"/>
+            <w:noWrap/>
+            <w:vAlign w:val="bottom"/>
+            <w:hideMark/>
+          </w:tcPr>
+          <w:p>
+            <w:pPr>
+              <w:widowControl w:val="0"/>
+              <w:spacing w:after="0" w:line="240" w:lineRule="auto"/>
+              <w:jc w:val="center"/>
+              <w:rPr>
+                <w:rFonts w:ascii="Calibri" w:eastAsia="Times New Roman" w:hAnsi="Calibri" w:cs="Times New Roman"/>
+                <w:color w:val="000000"/>
+                <w:lang w:val="en-GB" w:eastAsia="en-GB"/>
+              </w:rPr>
+            </w:pPr>
+            <w:r>
+              <w:rPr>
+                <w:rFonts w:ascii="Calibri" w:eastAsia="Times New Roman" w:hAnsi="Calibri" w:cs="Times New Roman"/>
+                <w:color w:val="000000"/>
+                <w:lang w:val="en-GB" w:eastAsia="en-GB"/>
+              </w:rPr>
+              <w:t>V</w:t>
+            </w:r>
+          </w:p>
+        </w:tc>
+      </w:tr>
+      <w:tr>
+        <w:trPr>
+          <w:cantSplit/>
+          <w:trHeight w:val="300"/>
+        </w:trPr>
+        <w:tc>
+          <w:tcPr>
+            <w:tcW w:w="1413" w:type="dxa"/>
+            <w:shd w:val="clear" w:color="DBE5F1" w:fill="DBE5F1"/>
+            <w:noWrap/>
+            <w:vAlign w:val="bottom"/>
+            <w:hideMark/>
+          </w:tcPr>
+          <w:p>
+            <w:pPr>
+              <w:widowControl w:val="0"/>
+              <w:spacing w:after="0" w:line="240" w:lineRule="auto"/>
+              <w:rPr>
+                <w:rFonts w:ascii="Calibri" w:eastAsia="Times New Roman" w:hAnsi="Calibri" w:cs="Times New Roman"/>
+                <w:color w:val="000000"/>
+                <w:lang w:val="en-GB" w:eastAsia="en-GB"/>
+              </w:rPr>
+            </w:pPr>
+            <w:r>
+              <w:rPr>
+                <w:rFonts w:ascii="Calibri" w:eastAsia="Times New Roman" w:hAnsi="Calibri" w:cs="Times New Roman"/>
+                <w:color w:val="000000"/>
+                <w:lang w:val="en-GB" w:eastAsia="en-GB"/>
+              </w:rPr>
+              <w:t>11. hét</w:t>
+            </w:r>
+          </w:p>
+        </w:tc>
+        <w:tc>
+          <w:tcPr>
+            <w:tcW w:w="4116" w:type="dxa"/>
+            <w:shd w:val="clear" w:color="DBE5F1" w:fill="DBE5F1"/>
+            <w:noWrap/>
+            <w:vAlign w:val="bottom"/>
+            <w:hideMark/>
+          </w:tcPr>
+          <w:p>
+            <w:pPr>
+              <w:widowControl w:val="0"/>
+              <w:spacing w:after="0" w:line="240" w:lineRule="auto"/>
+              <w:rPr>
+                <w:rFonts w:ascii="Calibri" w:eastAsia="Times New Roman" w:hAnsi="Calibri" w:cs="Times New Roman"/>
+                <w:color w:val="000000"/>
+                <w:lang w:val="en-GB" w:eastAsia="en-GB"/>
+              </w:rPr>
+            </w:pPr>
+            <w:r>
+              <w:rPr>
+                <w:rFonts w:ascii="Calibri" w:eastAsia="Times New Roman" w:hAnsi="Calibri" w:cs="Times New Roman"/>
+                <w:color w:val="000000"/>
+                <w:lang w:val="en-GB" w:eastAsia="en-GB"/>
+              </w:rPr>
+              <w:t>implementálás - játékmenet 2 (szerencsekártyák, effektek)</w:t>
+            </w:r>
+          </w:p>
+        </w:tc>
+        <w:tc>
+          <w:tcPr>
+            <w:tcW w:w="1843" w:type="dxa"/>
+            <w:shd w:val="clear" w:color="DBE5F1" w:fill="DBE5F1"/>
+            <w:noWrap/>
+            <w:vAlign w:val="bottom"/>
+            <w:hideMark/>
+          </w:tcPr>
+          <w:p>
+            <w:pPr>
+              <w:widowControl w:val="0"/>
+              <w:spacing w:after="0" w:line="240" w:lineRule="auto"/>
+              <w:jc w:val="center"/>
+              <w:rPr>
+                <w:rFonts w:ascii="Calibri" w:eastAsia="Times New Roman" w:hAnsi="Calibri" w:cs="Times New Roman"/>
+                <w:color w:val="000000"/>
+                <w:lang w:val="en-GB" w:eastAsia="en-GB"/>
+              </w:rPr>
+            </w:pPr>
+            <w:r>
+              <w:rPr>
+                <w:rFonts w:ascii="Calibri" w:eastAsia="Times New Roman" w:hAnsi="Calibri" w:cs="Times New Roman"/>
+                <w:color w:val="000000"/>
+                <w:lang w:val="en-GB" w:eastAsia="en-GB"/>
+              </w:rPr>
+              <w:t>MC</w:t>
+            </w:r>
+          </w:p>
+        </w:tc>
+        <w:tc>
+          <w:tcPr>
+            <w:tcW w:w="1985" w:type="dxa"/>
+            <w:shd w:val="clear" w:color="DBE5F1" w:fill="DBE5F1"/>
+            <w:noWrap/>
+            <w:vAlign w:val="bottom"/>
+            <w:hideMark/>
+          </w:tcPr>
+          <w:p>
+            <w:pPr>
+              <w:widowControl w:val="0"/>
+              <w:spacing w:after="0" w:line="240" w:lineRule="auto"/>
+              <w:jc w:val="center"/>
+              <w:rPr>
+                <w:rFonts w:ascii="Calibri" w:eastAsia="Times New Roman" w:hAnsi="Calibri" w:cs="Times New Roman"/>
+                <w:color w:val="000000"/>
+                <w:lang w:val="en-GB" w:eastAsia="en-GB"/>
+              </w:rPr>
+            </w:pPr>
+            <w:r>
+              <w:rPr>
+                <w:rFonts w:ascii="Calibri" w:eastAsia="Times New Roman" w:hAnsi="Calibri" w:cs="Times New Roman"/>
+                <w:color w:val="000000"/>
+                <w:lang w:val="en-GB" w:eastAsia="en-GB"/>
+              </w:rPr>
+              <w:t>MC</w:t>
+            </w:r>
+          </w:p>
+        </w:tc>
+        <w:tc>
+          <w:tcPr>
+            <w:tcW w:w="1842" w:type="dxa"/>
+            <w:shd w:val="clear" w:color="DBE5F1" w:fill="DBE5F1"/>
+            <w:noWrap/>
+            <w:vAlign w:val="bottom"/>
+            <w:hideMark/>
+          </w:tcPr>
+          <w:p>
+            <w:pPr>
+              <w:widowControl w:val="0"/>
+              <w:spacing w:after="0" w:line="240" w:lineRule="auto"/>
+              <w:jc w:val="center"/>
+              <w:rPr>
+                <w:rFonts w:ascii="Calibri" w:eastAsia="Times New Roman" w:hAnsi="Calibri" w:cs="Times New Roman"/>
+                <w:color w:val="000000"/>
+                <w:lang w:val="en-GB" w:eastAsia="en-GB"/>
+              </w:rPr>
+            </w:pPr>
+            <w:r>
+              <w:rPr>
+                <w:rFonts w:ascii="Calibri" w:eastAsia="Times New Roman" w:hAnsi="Calibri" w:cs="Times New Roman"/>
+                <w:color w:val="000000"/>
+                <w:lang w:val="en-GB" w:eastAsia="en-GB"/>
+              </w:rPr>
+              <w:t>V</w:t>
+            </w:r>
+          </w:p>
+        </w:tc>
+      </w:tr>
+      <w:tr>
+        <w:trPr>
+          <w:cantSplit/>
+          <w:trHeight w:val="300"/>
+        </w:trPr>
+        <w:tc>
+          <w:tcPr>
+            <w:tcW w:w="1413" w:type="dxa"/>
+            <w:shd w:val="clear" w:color="FDE9D9" w:fill="FDE9D9"/>
+            <w:noWrap/>
+            <w:vAlign w:val="bottom"/>
+            <w:hideMark/>
+          </w:tcPr>
+          <w:p>
+            <w:pPr>
+              <w:widowControl w:val="0"/>
+              <w:spacing w:after="0" w:line="240" w:lineRule="auto"/>
+              <w:rPr>
+                <w:rFonts w:ascii="Calibri" w:eastAsia="Times New Roman" w:hAnsi="Calibri" w:cs="Times New Roman"/>
+                <w:color w:val="000000"/>
+                <w:lang w:val="en-GB" w:eastAsia="en-GB"/>
+              </w:rPr>
+            </w:pPr>
+            <w:r>
+              <w:rPr>
+                <w:rFonts w:ascii="Calibri" w:eastAsia="Times New Roman" w:hAnsi="Calibri" w:cs="Times New Roman"/>
+                <w:color w:val="000000"/>
+                <w:lang w:val="en-GB" w:eastAsia="en-GB"/>
+              </w:rPr>
+              <w:t>12. hét</w:t>
+            </w:r>
+          </w:p>
+        </w:tc>
+        <w:tc>
+          <w:tcPr>
+            <w:tcW w:w="4116" w:type="dxa"/>
+            <w:shd w:val="clear" w:color="FDE9D9" w:fill="FDE9D9"/>
+            <w:noWrap/>
+            <w:vAlign w:val="bottom"/>
+            <w:hideMark/>
+          </w:tcPr>
+          <w:p>
+            <w:pPr>
+              <w:widowControl w:val="0"/>
+              <w:spacing w:after="0" w:line="240" w:lineRule="auto"/>
+              <w:rPr>
+                <w:rFonts w:ascii="Calibri" w:eastAsia="Times New Roman" w:hAnsi="Calibri" w:cs="Times New Roman"/>
+                <w:color w:val="000000"/>
+                <w:lang w:val="en-GB" w:eastAsia="en-GB"/>
+              </w:rPr>
+            </w:pPr>
+            <w:r>
+              <w:rPr>
+                <w:rFonts w:ascii="Calibri" w:eastAsia="Times New Roman" w:hAnsi="Calibri" w:cs="Times New Roman"/>
+                <w:color w:val="000000"/>
+                <w:lang w:val="en-GB" w:eastAsia="en-GB"/>
+              </w:rPr>
+              <w:t>tesztelés</w:t>
+            </w:r>
+          </w:p>
+        </w:tc>
+        <w:tc>
+          <w:tcPr>
+            <w:tcW w:w="1843" w:type="dxa"/>
+            <w:shd w:val="clear" w:color="FDE9D9" w:fill="FDE9D9"/>
+            <w:noWrap/>
+            <w:vAlign w:val="bottom"/>
+            <w:hideMark/>
+          </w:tcPr>
+          <w:p>
+            <w:pPr>
+              <w:widowControl w:val="0"/>
+              <w:spacing w:after="0" w:line="240" w:lineRule="auto"/>
+              <w:jc w:val="center"/>
+              <w:rPr>
+                <w:rFonts w:ascii="Calibri" w:eastAsia="Times New Roman" w:hAnsi="Calibri" w:cs="Times New Roman"/>
+                <w:color w:val="000000"/>
+                <w:lang w:val="en-GB" w:eastAsia="en-GB"/>
+              </w:rPr>
+            </w:pPr>
+            <w:r>
+              <w:rPr>
+                <w:rFonts w:ascii="Calibri" w:eastAsia="Times New Roman" w:hAnsi="Calibri" w:cs="Times New Roman"/>
+                <w:color w:val="000000"/>
+                <w:lang w:val="en-GB" w:eastAsia="en-GB"/>
+              </w:rPr>
+              <w:t>?</w:t>
+            </w:r>
+          </w:p>
+        </w:tc>
+        <w:tc>
+          <w:tcPr>
+            <w:tcW w:w="1985" w:type="dxa"/>
+            <w:shd w:val="clear" w:color="FDE9D9" w:fill="FDE9D9"/>
+            <w:noWrap/>
+            <w:vAlign w:val="bottom"/>
+            <w:hideMark/>
+          </w:tcPr>
+          <w:p>
+            <w:pPr>
+              <w:widowControl w:val="0"/>
+              <w:spacing w:after="0" w:line="240" w:lineRule="auto"/>
+              <w:jc w:val="center"/>
+              <w:rPr>
+                <w:rFonts w:ascii="Calibri" w:eastAsia="Times New Roman" w:hAnsi="Calibri" w:cs="Times New Roman"/>
+                <w:color w:val="000000"/>
+                <w:lang w:val="en-GB" w:eastAsia="en-GB"/>
+              </w:rPr>
+            </w:pPr>
+            <w:r>
+              <w:rPr>
+                <w:rFonts w:ascii="Calibri" w:eastAsia="Times New Roman" w:hAnsi="Calibri" w:cs="Times New Roman"/>
+                <w:color w:val="000000"/>
+                <w:lang w:val="en-GB" w:eastAsia="en-GB"/>
+              </w:rPr>
+              <w:t>?</w:t>
+            </w:r>
+          </w:p>
+        </w:tc>
+        <w:tc>
+          <w:tcPr>
+            <w:tcW w:w="1842" w:type="dxa"/>
+            <w:shd w:val="clear" w:color="FDE9D9" w:fill="FDE9D9"/>
+            <w:noWrap/>
+            <w:vAlign w:val="bottom"/>
+            <w:hideMark/>
+          </w:tcPr>
+          <w:p>
+            <w:pPr>
+              <w:widowControl w:val="0"/>
+              <w:spacing w:after="0" w:line="240" w:lineRule="auto"/>
+              <w:jc w:val="center"/>
+              <w:rPr>
+                <w:rFonts w:ascii="Calibri" w:eastAsia="Times New Roman" w:hAnsi="Calibri" w:cs="Times New Roman"/>
+                <w:color w:val="000000"/>
+                <w:lang w:val="en-GB" w:eastAsia="en-GB"/>
+              </w:rPr>
+            </w:pPr>
+            <w:r>
+              <w:rPr>
+                <w:rFonts w:ascii="Calibri" w:eastAsia="Times New Roman" w:hAnsi="Calibri" w:cs="Times New Roman"/>
+                <w:color w:val="000000"/>
+                <w:lang w:val="en-GB" w:eastAsia="en-GB"/>
+              </w:rPr>
+              <w:t>?</w:t>
+            </w:r>
+          </w:p>
+        </w:tc>
+      </w:tr>
+      <w:tr>
+        <w:trPr>
+          <w:cantSplit/>
+          <w:trHeight w:val="300"/>
+        </w:trPr>
+        <w:tc>
+          <w:tcPr>
+            <w:tcW w:w="1413" w:type="dxa"/>
+            <w:shd w:val="clear" w:color="DBE5F1" w:fill="DBE5F1"/>
+            <w:noWrap/>
+            <w:vAlign w:val="bottom"/>
+            <w:hideMark/>
+          </w:tcPr>
+          <w:p>
+            <w:pPr>
+              <w:widowControl w:val="0"/>
+              <w:spacing w:after="0" w:line="240" w:lineRule="auto"/>
+              <w:rPr>
+                <w:rFonts w:ascii="Calibri" w:eastAsia="Times New Roman" w:hAnsi="Calibri" w:cs="Times New Roman"/>
+                <w:color w:val="000000"/>
+                <w:lang w:val="en-GB" w:eastAsia="en-GB"/>
+              </w:rPr>
+            </w:pPr>
+            <w:r>
+              <w:rPr>
+                <w:rFonts w:ascii="Calibri" w:eastAsia="Times New Roman" w:hAnsi="Calibri" w:cs="Times New Roman"/>
+                <w:color w:val="000000"/>
+                <w:lang w:val="en-GB" w:eastAsia="en-GB"/>
+              </w:rPr>
+              <w:t>13. hét</w:t>
+            </w:r>
+          </w:p>
+        </w:tc>
+        <w:tc>
+          <w:tcPr>
+            <w:tcW w:w="4116" w:type="dxa"/>
+            <w:shd w:val="clear" w:color="DBE5F1" w:fill="DBE5F1"/>
+            <w:noWrap/>
+            <w:vAlign w:val="bottom"/>
+            <w:hideMark/>
+          </w:tcPr>
+          <w:p>
+            <w:pPr>
+              <w:widowControl w:val="0"/>
+              <w:spacing w:after="0" w:line="240" w:lineRule="auto"/>
+              <w:rPr>
+                <w:rFonts w:ascii="Calibri" w:eastAsia="Times New Roman" w:hAnsi="Calibri" w:cs="Times New Roman"/>
+                <w:color w:val="000000"/>
+                <w:lang w:val="en-GB" w:eastAsia="en-GB"/>
+              </w:rPr>
+            </w:pPr>
+            <w:r>
+              <w:rPr>
+                <w:rFonts w:ascii="Calibri" w:eastAsia="Times New Roman" w:hAnsi="Calibri" w:cs="Times New Roman"/>
+                <w:color w:val="000000"/>
+                <w:lang w:val="en-GB" w:eastAsia="en-GB"/>
+              </w:rPr>
+              <w:t>visszafejtett osztálydiagram, teljes részletességű programterv</w:t>
+            </w:r>
+          </w:p>
+        </w:tc>
+        <w:tc>
+          <w:tcPr>
+            <w:tcW w:w="1843" w:type="dxa"/>
+            <w:shd w:val="clear" w:color="DBE5F1" w:fill="DBE5F1"/>
+            <w:noWrap/>
+            <w:vAlign w:val="bottom"/>
+            <w:hideMark/>
+          </w:tcPr>
+          <w:p>
+            <w:pPr>
+              <w:widowControl w:val="0"/>
+              <w:spacing w:after="0" w:line="240" w:lineRule="auto"/>
+              <w:jc w:val="center"/>
+              <w:rPr>
+                <w:rFonts w:ascii="Calibri" w:eastAsia="Times New Roman" w:hAnsi="Calibri" w:cs="Times New Roman"/>
+                <w:color w:val="000000"/>
+                <w:lang w:val="en-GB" w:eastAsia="en-GB"/>
+              </w:rPr>
+            </w:pPr>
+            <w:r>
+              <w:rPr>
+                <w:rFonts w:ascii="Calibri" w:eastAsia="Times New Roman" w:hAnsi="Calibri" w:cs="Times New Roman"/>
+                <w:color w:val="000000"/>
+                <w:lang w:val="en-GB" w:eastAsia="en-GB"/>
+              </w:rPr>
+              <w:t>?</w:t>
+            </w:r>
+          </w:p>
+        </w:tc>
+        <w:tc>
+          <w:tcPr>
+            <w:tcW w:w="1985" w:type="dxa"/>
+            <w:shd w:val="clear" w:color="DBE5F1" w:fill="DBE5F1"/>
+            <w:noWrap/>
+            <w:vAlign w:val="bottom"/>
+            <w:hideMark/>
+          </w:tcPr>
+          <w:p>
+            <w:pPr>
+              <w:widowControl w:val="0"/>
+              <w:spacing w:after="0" w:line="240" w:lineRule="auto"/>
+              <w:jc w:val="center"/>
+              <w:rPr>
+                <w:rFonts w:ascii="Calibri" w:eastAsia="Times New Roman" w:hAnsi="Calibri" w:cs="Times New Roman"/>
+                <w:color w:val="000000"/>
+                <w:lang w:val="en-GB" w:eastAsia="en-GB"/>
+              </w:rPr>
+            </w:pPr>
+            <w:r>
+              <w:rPr>
+                <w:rFonts w:ascii="Calibri" w:eastAsia="Times New Roman" w:hAnsi="Calibri" w:cs="Times New Roman"/>
+                <w:color w:val="000000"/>
+                <w:lang w:val="en-GB" w:eastAsia="en-GB"/>
+              </w:rPr>
+              <w:t>?</w:t>
+            </w:r>
+          </w:p>
+        </w:tc>
+        <w:tc>
+          <w:tcPr>
+            <w:tcW w:w="1842" w:type="dxa"/>
+            <w:shd w:val="clear" w:color="DBE5F1" w:fill="DBE5F1"/>
+            <w:noWrap/>
+            <w:vAlign w:val="bottom"/>
+            <w:hideMark/>
+          </w:tcPr>
+          <w:p>
+            <w:pPr>
+              <w:widowControl w:val="0"/>
+              <w:spacing w:after="0" w:line="240" w:lineRule="auto"/>
+              <w:jc w:val="center"/>
+              <w:rPr>
+                <w:rFonts w:ascii="Calibri" w:eastAsia="Times New Roman" w:hAnsi="Calibri" w:cs="Times New Roman"/>
+                <w:color w:val="000000"/>
+                <w:lang w:val="en-GB" w:eastAsia="en-GB"/>
+              </w:rPr>
+            </w:pPr>
+            <w:r>
+              <w:rPr>
+                <w:rFonts w:ascii="Calibri" w:eastAsia="Times New Roman" w:hAnsi="Calibri" w:cs="Times New Roman"/>
+                <w:color w:val="000000"/>
+                <w:lang w:val="en-GB" w:eastAsia="en-GB"/>
+              </w:rPr>
+              <w:t>?</w:t>
+            </w:r>
+          </w:p>
+        </w:tc>
+      </w:tr>
+      <w:tr>
+        <w:trPr>
+          <w:cantSplit/>
+          <w:trHeight w:val="563"/>
+        </w:trPr>
+        <w:tc>
+          <w:tcPr>
+            <w:tcW w:w="1413" w:type="dxa"/>
+            <w:shd w:val="clear" w:color="FDE9D9" w:fill="FDE9D9"/>
+            <w:noWrap/>
+            <w:vAlign w:val="bottom"/>
+            <w:hideMark/>
+          </w:tcPr>
+          <w:p>
+            <w:pPr>
+              <w:widowControl w:val="0"/>
+              <w:spacing w:after="0" w:line="240" w:lineRule="auto"/>
+              <w:rPr>
+                <w:rFonts w:ascii="Calibri" w:eastAsia="Times New Roman" w:hAnsi="Calibri" w:cs="Times New Roman"/>
+                <w:color w:val="000000"/>
+                <w:lang w:val="en-GB" w:eastAsia="en-GB"/>
+              </w:rPr>
+            </w:pPr>
+            <w:r>
+              <w:rPr>
+                <w:rFonts w:ascii="Calibri" w:eastAsia="Times New Roman" w:hAnsi="Calibri" w:cs="Times New Roman"/>
+                <w:color w:val="000000"/>
+                <w:lang w:val="en-GB" w:eastAsia="en-GB"/>
+              </w:rPr>
+              <w:t>14. hét</w:t>
+            </w:r>
+          </w:p>
+        </w:tc>
+        <w:tc>
+          <w:tcPr>
+            <w:tcW w:w="4116" w:type="dxa"/>
+            <w:shd w:val="clear" w:color="FDE9D9" w:fill="FDE9D9"/>
+            <w:noWrap/>
+            <w:vAlign w:val="bottom"/>
+            <w:hideMark/>
+          </w:tcPr>
+          <w:p>
+            <w:pPr>
+              <w:widowControl w:val="0"/>
+              <w:spacing w:after="0" w:line="240" w:lineRule="auto"/>
+              <w:rPr>
+                <w:rFonts w:ascii="Calibri" w:eastAsia="Times New Roman" w:hAnsi="Calibri" w:cs="Times New Roman"/>
+                <w:color w:val="000000"/>
+                <w:lang w:val="en-GB" w:eastAsia="en-GB"/>
+              </w:rPr>
+            </w:pPr>
+            <w:r>
+              <w:rPr>
+                <w:rFonts w:ascii="Calibri" w:eastAsia="Times New Roman" w:hAnsi="Calibri" w:cs="Times New Roman"/>
+                <w:color w:val="000000"/>
+                <w:lang w:val="en-GB" w:eastAsia="en-GB"/>
+              </w:rPr>
+              <w:t>bemutató</w:t>
+            </w:r>
+          </w:p>
+        </w:tc>
+        <w:tc>
+          <w:tcPr>
+            <w:tcW w:w="1843" w:type="dxa"/>
+            <w:shd w:val="clear" w:color="FDE9D9" w:fill="FDE9D9"/>
+            <w:noWrap/>
+            <w:vAlign w:val="bottom"/>
+            <w:hideMark/>
+          </w:tcPr>
+          <w:p>
+            <w:pPr>
+              <w:widowControl w:val="0"/>
+              <w:spacing w:after="0" w:line="240" w:lineRule="auto"/>
+              <w:jc w:val="center"/>
+              <w:rPr>
+                <w:rFonts w:ascii="Calibri" w:eastAsia="Times New Roman" w:hAnsi="Calibri" w:cs="Times New Roman"/>
+                <w:color w:val="000000"/>
+                <w:lang w:val="en-GB" w:eastAsia="en-GB"/>
+              </w:rPr>
+            </w:pPr>
+            <w:r>
+              <w:rPr>
+                <w:rFonts w:ascii="Calibri" w:eastAsia="Times New Roman" w:hAnsi="Calibri" w:cs="Times New Roman"/>
+                <w:color w:val="000000"/>
+                <w:lang w:val="en-GB" w:eastAsia="en-GB"/>
+              </w:rPr>
+              <w:t>?</w:t>
+            </w:r>
+          </w:p>
+        </w:tc>
+        <w:tc>
+          <w:tcPr>
+            <w:tcW w:w="1985" w:type="dxa"/>
+            <w:shd w:val="clear" w:color="FDE9D9" w:fill="FDE9D9"/>
+            <w:noWrap/>
+            <w:vAlign w:val="bottom"/>
+            <w:hideMark/>
+          </w:tcPr>
+          <w:p>
+            <w:pPr>
+              <w:widowControl w:val="0"/>
+              <w:spacing w:after="0" w:line="240" w:lineRule="auto"/>
+              <w:jc w:val="center"/>
+              <w:rPr>
+                <w:rFonts w:ascii="Calibri" w:eastAsia="Times New Roman" w:hAnsi="Calibri" w:cs="Times New Roman"/>
+                <w:color w:val="000000"/>
+                <w:lang w:val="en-GB" w:eastAsia="en-GB"/>
+              </w:rPr>
+            </w:pPr>
+            <w:r>
+              <w:rPr>
+                <w:rFonts w:ascii="Calibri" w:eastAsia="Times New Roman" w:hAnsi="Calibri" w:cs="Times New Roman"/>
+                <w:color w:val="000000"/>
+                <w:lang w:val="en-GB" w:eastAsia="en-GB"/>
+              </w:rPr>
+              <w:t>?</w:t>
+            </w:r>
+          </w:p>
+        </w:tc>
+        <w:tc>
+          <w:tcPr>
+            <w:tcW w:w="1842" w:type="dxa"/>
+            <w:shd w:val="clear" w:color="FDE9D9" w:fill="FDE9D9"/>
+            <w:noWrap/>
+            <w:vAlign w:val="bottom"/>
+            <w:hideMark/>
+          </w:tcPr>
+          <w:p>
+            <w:pPr>
+              <w:widowControl w:val="0"/>
+              <w:spacing w:after="0" w:line="240" w:lineRule="auto"/>
+              <w:jc w:val="center"/>
+              <w:rPr>
+                <w:rFonts w:ascii="Calibri" w:eastAsia="Times New Roman" w:hAnsi="Calibri" w:cs="Times New Roman"/>
+                <w:color w:val="000000"/>
+                <w:lang w:val="en-GB" w:eastAsia="en-GB"/>
+              </w:rPr>
+            </w:pPr>
+            <w:r>
+              <w:rPr>
+                <w:rFonts w:ascii="Calibri" w:eastAsia="Times New Roman" w:hAnsi="Calibri" w:cs="Times New Roman"/>
+                <w:color w:val="000000"/>
+                <w:lang w:val="en-GB" w:eastAsia="en-GB"/>
+              </w:rPr>
+              <w:t>?</w:t>
+            </w:r>
+          </w:p>
+        </w:tc>
+      </w:tr>
+    </w:tbl>
+    <w:p>
+      <w:pPr>
+        <w:spacing w:after="320" w:line="360" w:lineRule="auto"/>
+        <w:rPr>
+          <w:sz w:val="24"/>
+          <w:szCs w:val="24"/>
+        </w:rPr>
+      </w:pPr>
     </w:p>
     <w:sectPr>
       <w:pgSz w:w="11906" w:h="16838"/>
@@ -584,8 +3122,361 @@
 </w:document>
 </file>
 
+<file path=word/numbering.xml><?xml version="1.0" encoding="utf-8"?>
+<w:numbering xmlns:wpc="http://schemas.microsoft.com/office/word/2010/wordprocessingCanvas" xmlns:mc="http://schemas.openxmlformats.org/markup-compatibility/2006" xmlns:o="urn:schemas-microsoft-com:office:office" xmlns:r="http://schemas.openxmlformats.org/officeDocument/2006/relationships" xmlns:m="http://schemas.openxmlformats.org/officeDocument/2006/math" xmlns:v="urn:schemas-microsoft-com:vml" xmlns:wp14="http://schemas.microsoft.com/office/word/2010/wordprocessingDrawing" xmlns:wp="http://schemas.openxmlformats.org/drawingml/2006/wordprocessingDrawing" xmlns:w10="urn:schemas-microsoft-com:office:word" xmlns:w="http://schemas.openxmlformats.org/wordprocessingml/2006/main" xmlns:w14="http://schemas.microsoft.com/office/word/2010/wordml" xmlns:w15="http://schemas.microsoft.com/office/word/2012/wordml" xmlns:wpg="http://schemas.microsoft.com/office/word/2010/wordprocessingGroup" xmlns:wpi="http://schemas.microsoft.com/office/word/2010/wordprocessingInk" xmlns:wne="http://schemas.microsoft.com/office/word/2006/wordml" xmlns:wps="http://schemas.microsoft.com/office/word/2010/wordprocessingShape" mc:Ignorable="w14 w15 wp14">
+  <w:abstractNum w:abstractNumId="0" w15:restartNumberingAfterBreak="0">
+    <w:nsid w:val="11214951"/>
+    <w:multiLevelType w:val="hybridMultilevel"/>
+    <w:tmpl w:val="DFD21A92"/>
+    <w:lvl w:ilvl="0" w:tplc="08090001">
+      <w:start w:val="1"/>
+      <w:numFmt w:val="bullet"/>
+      <w:lvlText w:val=""/>
+      <w:lvlJc w:val="left"/>
+      <w:pPr>
+        <w:ind w:left="720" w:hanging="360"/>
+      </w:pPr>
+      <w:rPr>
+        <w:rFonts w:ascii="Symbol" w:hAnsi="Symbol" w:hint="default"/>
+      </w:rPr>
+    </w:lvl>
+    <w:lvl w:ilvl="1" w:tplc="08090003" w:tentative="1">
+      <w:start w:val="1"/>
+      <w:numFmt w:val="bullet"/>
+      <w:lvlText w:val="o"/>
+      <w:lvlJc w:val="left"/>
+      <w:pPr>
+        <w:ind w:left="1440" w:hanging="360"/>
+      </w:pPr>
+      <w:rPr>
+        <w:rFonts w:ascii="Courier New" w:hAnsi="Courier New" w:cs="Courier New" w:hint="default"/>
+      </w:rPr>
+    </w:lvl>
+    <w:lvl w:ilvl="2" w:tplc="08090005" w:tentative="1">
+      <w:start w:val="1"/>
+      <w:numFmt w:val="bullet"/>
+      <w:lvlText w:val=""/>
+      <w:lvlJc w:val="left"/>
+      <w:pPr>
+        <w:ind w:left="2160" w:hanging="360"/>
+      </w:pPr>
+      <w:rPr>
+        <w:rFonts w:ascii="Wingdings" w:hAnsi="Wingdings" w:hint="default"/>
+      </w:rPr>
+    </w:lvl>
+    <w:lvl w:ilvl="3" w:tplc="08090001" w:tentative="1">
+      <w:start w:val="1"/>
+      <w:numFmt w:val="bullet"/>
+      <w:lvlText w:val=""/>
+      <w:lvlJc w:val="left"/>
+      <w:pPr>
+        <w:ind w:left="2880" w:hanging="360"/>
+      </w:pPr>
+      <w:rPr>
+        <w:rFonts w:ascii="Symbol" w:hAnsi="Symbol" w:hint="default"/>
+      </w:rPr>
+    </w:lvl>
+    <w:lvl w:ilvl="4" w:tplc="08090003" w:tentative="1">
+      <w:start w:val="1"/>
+      <w:numFmt w:val="bullet"/>
+      <w:lvlText w:val="o"/>
+      <w:lvlJc w:val="left"/>
+      <w:pPr>
+        <w:ind w:left="3600" w:hanging="360"/>
+      </w:pPr>
+      <w:rPr>
+        <w:rFonts w:ascii="Courier New" w:hAnsi="Courier New" w:cs="Courier New" w:hint="default"/>
+      </w:rPr>
+    </w:lvl>
+    <w:lvl w:ilvl="5" w:tplc="08090005" w:tentative="1">
+      <w:start w:val="1"/>
+      <w:numFmt w:val="bullet"/>
+      <w:lvlText w:val=""/>
+      <w:lvlJc w:val="left"/>
+      <w:pPr>
+        <w:ind w:left="4320" w:hanging="360"/>
+      </w:pPr>
+      <w:rPr>
+        <w:rFonts w:ascii="Wingdings" w:hAnsi="Wingdings" w:hint="default"/>
+      </w:rPr>
+    </w:lvl>
+    <w:lvl w:ilvl="6" w:tplc="08090001" w:tentative="1">
+      <w:start w:val="1"/>
+      <w:numFmt w:val="bullet"/>
+      <w:lvlText w:val=""/>
+      <w:lvlJc w:val="left"/>
+      <w:pPr>
+        <w:ind w:left="5040" w:hanging="360"/>
+      </w:pPr>
+      <w:rPr>
+        <w:rFonts w:ascii="Symbol" w:hAnsi="Symbol" w:hint="default"/>
+      </w:rPr>
+    </w:lvl>
+    <w:lvl w:ilvl="7" w:tplc="08090003" w:tentative="1">
+      <w:start w:val="1"/>
+      <w:numFmt w:val="bullet"/>
+      <w:lvlText w:val="o"/>
+      <w:lvlJc w:val="left"/>
+      <w:pPr>
+        <w:ind w:left="5760" w:hanging="360"/>
+      </w:pPr>
+      <w:rPr>
+        <w:rFonts w:ascii="Courier New" w:hAnsi="Courier New" w:cs="Courier New" w:hint="default"/>
+      </w:rPr>
+    </w:lvl>
+    <w:lvl w:ilvl="8" w:tplc="08090005" w:tentative="1">
+      <w:start w:val="1"/>
+      <w:numFmt w:val="bullet"/>
+      <w:lvlText w:val=""/>
+      <w:lvlJc w:val="left"/>
+      <w:pPr>
+        <w:ind w:left="6480" w:hanging="360"/>
+      </w:pPr>
+      <w:rPr>
+        <w:rFonts w:ascii="Wingdings" w:hAnsi="Wingdings" w:hint="default"/>
+      </w:rPr>
+    </w:lvl>
+  </w:abstractNum>
+  <w:abstractNum w:abstractNumId="1" w15:restartNumberingAfterBreak="0">
+    <w:nsid w:val="2DC80261"/>
+    <w:multiLevelType w:val="hybridMultilevel"/>
+    <w:tmpl w:val="E3D86DF4"/>
+    <w:lvl w:ilvl="0" w:tplc="08090001">
+      <w:start w:val="1"/>
+      <w:numFmt w:val="bullet"/>
+      <w:lvlText w:val=""/>
+      <w:lvlJc w:val="left"/>
+      <w:pPr>
+        <w:ind w:left="720" w:hanging="360"/>
+      </w:pPr>
+      <w:rPr>
+        <w:rFonts w:ascii="Symbol" w:hAnsi="Symbol" w:hint="default"/>
+      </w:rPr>
+    </w:lvl>
+    <w:lvl w:ilvl="1" w:tplc="08090003" w:tentative="1">
+      <w:start w:val="1"/>
+      <w:numFmt w:val="bullet"/>
+      <w:lvlText w:val="o"/>
+      <w:lvlJc w:val="left"/>
+      <w:pPr>
+        <w:ind w:left="1440" w:hanging="360"/>
+      </w:pPr>
+      <w:rPr>
+        <w:rFonts w:ascii="Courier New" w:hAnsi="Courier New" w:cs="Courier New" w:hint="default"/>
+      </w:rPr>
+    </w:lvl>
+    <w:lvl w:ilvl="2" w:tplc="08090005" w:tentative="1">
+      <w:start w:val="1"/>
+      <w:numFmt w:val="bullet"/>
+      <w:lvlText w:val=""/>
+      <w:lvlJc w:val="left"/>
+      <w:pPr>
+        <w:ind w:left="2160" w:hanging="360"/>
+      </w:pPr>
+      <w:rPr>
+        <w:rFonts w:ascii="Wingdings" w:hAnsi="Wingdings" w:hint="default"/>
+      </w:rPr>
+    </w:lvl>
+    <w:lvl w:ilvl="3" w:tplc="08090001" w:tentative="1">
+      <w:start w:val="1"/>
+      <w:numFmt w:val="bullet"/>
+      <w:lvlText w:val=""/>
+      <w:lvlJc w:val="left"/>
+      <w:pPr>
+        <w:ind w:left="2880" w:hanging="360"/>
+      </w:pPr>
+      <w:rPr>
+        <w:rFonts w:ascii="Symbol" w:hAnsi="Symbol" w:hint="default"/>
+      </w:rPr>
+    </w:lvl>
+    <w:lvl w:ilvl="4" w:tplc="08090003" w:tentative="1">
+      <w:start w:val="1"/>
+      <w:numFmt w:val="bullet"/>
+      <w:lvlText w:val="o"/>
+      <w:lvlJc w:val="left"/>
+      <w:pPr>
+        <w:ind w:left="3600" w:hanging="360"/>
+      </w:pPr>
+      <w:rPr>
+        <w:rFonts w:ascii="Courier New" w:hAnsi="Courier New" w:cs="Courier New" w:hint="default"/>
+      </w:rPr>
+    </w:lvl>
+    <w:lvl w:ilvl="5" w:tplc="08090005" w:tentative="1">
+      <w:start w:val="1"/>
+      <w:numFmt w:val="bullet"/>
+      <w:lvlText w:val=""/>
+      <w:lvlJc w:val="left"/>
+      <w:pPr>
+        <w:ind w:left="4320" w:hanging="360"/>
+      </w:pPr>
+      <w:rPr>
+        <w:rFonts w:ascii="Wingdings" w:hAnsi="Wingdings" w:hint="default"/>
+      </w:rPr>
+    </w:lvl>
+    <w:lvl w:ilvl="6" w:tplc="08090001" w:tentative="1">
+      <w:start w:val="1"/>
+      <w:numFmt w:val="bullet"/>
+      <w:lvlText w:val=""/>
+      <w:lvlJc w:val="left"/>
+      <w:pPr>
+        <w:ind w:left="5040" w:hanging="360"/>
+      </w:pPr>
+      <w:rPr>
+        <w:rFonts w:ascii="Symbol" w:hAnsi="Symbol" w:hint="default"/>
+      </w:rPr>
+    </w:lvl>
+    <w:lvl w:ilvl="7" w:tplc="08090003" w:tentative="1">
+      <w:start w:val="1"/>
+      <w:numFmt w:val="bullet"/>
+      <w:lvlText w:val="o"/>
+      <w:lvlJc w:val="left"/>
+      <w:pPr>
+        <w:ind w:left="5760" w:hanging="360"/>
+      </w:pPr>
+      <w:rPr>
+        <w:rFonts w:ascii="Courier New" w:hAnsi="Courier New" w:cs="Courier New" w:hint="default"/>
+      </w:rPr>
+    </w:lvl>
+    <w:lvl w:ilvl="8" w:tplc="08090005" w:tentative="1">
+      <w:start w:val="1"/>
+      <w:numFmt w:val="bullet"/>
+      <w:lvlText w:val=""/>
+      <w:lvlJc w:val="left"/>
+      <w:pPr>
+        <w:ind w:left="6480" w:hanging="360"/>
+      </w:pPr>
+      <w:rPr>
+        <w:rFonts w:ascii="Wingdings" w:hAnsi="Wingdings" w:hint="default"/>
+      </w:rPr>
+    </w:lvl>
+  </w:abstractNum>
+  <w:abstractNum w:abstractNumId="2" w15:restartNumberingAfterBreak="0">
+    <w:nsid w:val="63AE518B"/>
+    <w:multiLevelType w:val="hybridMultilevel"/>
+    <w:tmpl w:val="ED464D7E"/>
+    <w:lvl w:ilvl="0" w:tplc="08090001">
+      <w:start w:val="1"/>
+      <w:numFmt w:val="bullet"/>
+      <w:lvlText w:val=""/>
+      <w:lvlJc w:val="left"/>
+      <w:pPr>
+        <w:ind w:left="720" w:hanging="360"/>
+      </w:pPr>
+      <w:rPr>
+        <w:rFonts w:ascii="Symbol" w:hAnsi="Symbol" w:hint="default"/>
+      </w:rPr>
+    </w:lvl>
+    <w:lvl w:ilvl="1" w:tplc="08090003" w:tentative="1">
+      <w:start w:val="1"/>
+      <w:numFmt w:val="bullet"/>
+      <w:lvlText w:val="o"/>
+      <w:lvlJc w:val="left"/>
+      <w:pPr>
+        <w:ind w:left="1440" w:hanging="360"/>
+      </w:pPr>
+      <w:rPr>
+        <w:rFonts w:ascii="Courier New" w:hAnsi="Courier New" w:cs="Courier New" w:hint="default"/>
+      </w:rPr>
+    </w:lvl>
+    <w:lvl w:ilvl="2" w:tplc="08090005" w:tentative="1">
+      <w:start w:val="1"/>
+      <w:numFmt w:val="bullet"/>
+      <w:lvlText w:val=""/>
+      <w:lvlJc w:val="left"/>
+      <w:pPr>
+        <w:ind w:left="2160" w:hanging="360"/>
+      </w:pPr>
+      <w:rPr>
+        <w:rFonts w:ascii="Wingdings" w:hAnsi="Wingdings" w:hint="default"/>
+      </w:rPr>
+    </w:lvl>
+    <w:lvl w:ilvl="3" w:tplc="08090001" w:tentative="1">
+      <w:start w:val="1"/>
+      <w:numFmt w:val="bullet"/>
+      <w:lvlText w:val=""/>
+      <w:lvlJc w:val="left"/>
+      <w:pPr>
+        <w:ind w:left="2880" w:hanging="360"/>
+      </w:pPr>
+      <w:rPr>
+        <w:rFonts w:ascii="Symbol" w:hAnsi="Symbol" w:hint="default"/>
+      </w:rPr>
+    </w:lvl>
+    <w:lvl w:ilvl="4" w:tplc="08090003" w:tentative="1">
+      <w:start w:val="1"/>
+      <w:numFmt w:val="bullet"/>
+      <w:lvlText w:val="o"/>
+      <w:lvlJc w:val="left"/>
+      <w:pPr>
+        <w:ind w:left="3600" w:hanging="360"/>
+      </w:pPr>
+      <w:rPr>
+        <w:rFonts w:ascii="Courier New" w:hAnsi="Courier New" w:cs="Courier New" w:hint="default"/>
+      </w:rPr>
+    </w:lvl>
+    <w:lvl w:ilvl="5" w:tplc="08090005" w:tentative="1">
+      <w:start w:val="1"/>
+      <w:numFmt w:val="bullet"/>
+      <w:lvlText w:val=""/>
+      <w:lvlJc w:val="left"/>
+      <w:pPr>
+        <w:ind w:left="4320" w:hanging="360"/>
+      </w:pPr>
+      <w:rPr>
+        <w:rFonts w:ascii="Wingdings" w:hAnsi="Wingdings" w:hint="default"/>
+      </w:rPr>
+    </w:lvl>
+    <w:lvl w:ilvl="6" w:tplc="08090001" w:tentative="1">
+      <w:start w:val="1"/>
+      <w:numFmt w:val="bullet"/>
+      <w:lvlText w:val=""/>
+      <w:lvlJc w:val="left"/>
+      <w:pPr>
+        <w:ind w:left="5040" w:hanging="360"/>
+      </w:pPr>
+      <w:rPr>
+        <w:rFonts w:ascii="Symbol" w:hAnsi="Symbol" w:hint="default"/>
+      </w:rPr>
+    </w:lvl>
+    <w:lvl w:ilvl="7" w:tplc="08090003" w:tentative="1">
+      <w:start w:val="1"/>
+      <w:numFmt w:val="bullet"/>
+      <w:lvlText w:val="o"/>
+      <w:lvlJc w:val="left"/>
+      <w:pPr>
+        <w:ind w:left="5760" w:hanging="360"/>
+      </w:pPr>
+      <w:rPr>
+        <w:rFonts w:ascii="Courier New" w:hAnsi="Courier New" w:cs="Courier New" w:hint="default"/>
+      </w:rPr>
+    </w:lvl>
+    <w:lvl w:ilvl="8" w:tplc="08090005" w:tentative="1">
+      <w:start w:val="1"/>
+      <w:numFmt w:val="bullet"/>
+      <w:lvlText w:val=""/>
+      <w:lvlJc w:val="left"/>
+      <w:pPr>
+        <w:ind w:left="6480" w:hanging="360"/>
+      </w:pPr>
+      <w:rPr>
+        <w:rFonts w:ascii="Wingdings" w:hAnsi="Wingdings" w:hint="default"/>
+      </w:rPr>
+    </w:lvl>
+  </w:abstractNum>
+  <w:num w:numId="1">
+    <w:abstractNumId w:val="0"/>
+  </w:num>
+  <w:num w:numId="2">
+    <w:abstractNumId w:val="1"/>
+  </w:num>
+  <w:num w:numId="3">
+    <w:abstractNumId w:val="2"/>
+  </w:num>
+</w:numbering>
+</file>
+
 <file path=word/styles.xml><?xml version="1.0" encoding="utf-8"?>
-<w:styles xmlns:mc="http://schemas.openxmlformats.org/markup-compatibility/2006" xmlns:r="http://schemas.openxmlformats.org/officeDocument/2006/relationships" xmlns:w="http://schemas.openxmlformats.org/wordprocessingml/2006/main" xmlns:w14="http://schemas.microsoft.com/office/word/2010/wordml" xmlns:w15="http://schemas.microsoft.com/office/word/2012/wordml" xmlns:w16cid="http://schemas.microsoft.com/office/word/2016/wordml/cid" xmlns:w16se="http://schemas.microsoft.com/office/word/2015/wordml/symex" mc:Ignorable="w14 w15 w16se w16cid">
+<w:styles xmlns:mc="http://schemas.openxmlformats.org/markup-compatibility/2006" xmlns:r="http://schemas.openxmlformats.org/officeDocument/2006/relationships" xmlns:w="http://schemas.openxmlformats.org/wordprocessingml/2006/main" xmlns:w14="http://schemas.microsoft.com/office/word/2010/wordml" xmlns:w15="http://schemas.microsoft.com/office/word/2012/wordml" mc:Ignorable="w14 w15">
   <w:docDefaults>
     <w:rPrDefault>
       <w:rPr>
@@ -601,7 +3492,7 @@
       </w:pPr>
     </w:pPrDefault>
   </w:docDefaults>
-  <w:latentStyles w:defLockedState="0" w:defUIPriority="99" w:defSemiHidden="0" w:defUnhideWhenUsed="0" w:defQFormat="0" w:count="375">
+  <w:latentStyles w:defLockedState="0" w:defUIPriority="99" w:defSemiHidden="0" w:defUnhideWhenUsed="0" w:defQFormat="0" w:count="371">
     <w:lsdException w:name="Normal" w:uiPriority="0" w:qFormat="1"/>
     <w:lsdException w:name="heading 1" w:uiPriority="9" w:qFormat="1"/>
     <w:lsdException w:name="heading 2" w:semiHidden="1" w:uiPriority="9" w:unhideWhenUsed="1" w:qFormat="1"/>
@@ -973,10 +3864,6 @@
     <w:lsdException w:name="List Table 5 Dark Accent 6" w:uiPriority="50"/>
     <w:lsdException w:name="List Table 6 Colorful Accent 6" w:uiPriority="51"/>
     <w:lsdException w:name="List Table 7 Colorful Accent 6" w:uiPriority="52"/>
-    <w:lsdException w:name="Mention" w:semiHidden="1" w:unhideWhenUsed="1"/>
-    <w:lsdException w:name="Smart Hyperlink" w:semiHidden="1" w:unhideWhenUsed="1"/>
-    <w:lsdException w:name="Hashtag" w:semiHidden="1" w:unhideWhenUsed="1"/>
-    <w:lsdException w:name="Unresolved Mention" w:semiHidden="1" w:unhideWhenUsed="1"/>
   </w:latentStyles>
   <w:style w:type="paragraph" w:default="1" w:styleId="Norml">
     <w:name w:val="Normal"/>
@@ -1008,6 +3895,17 @@
     <w:uiPriority w:val="99"/>
     <w:semiHidden/>
     <w:unhideWhenUsed/>
+  </w:style>
+  <w:style w:type="paragraph" w:styleId="Listaszerbekezds">
+    <w:name w:val="List Paragraph"/>
+    <w:basedOn w:val="Norml"/>
+    <w:uiPriority w:val="34"/>
+    <w:qFormat/>
+    <w:rsid w:val="00D730FB"/>
+    <w:pPr>
+      <w:ind w:left="720"/>
+      <w:contextualSpacing/>
+    </w:pPr>
   </w:style>
 </w:styles>
 </file>

</xml_diff>